<commit_message>
whole run use expansion affective words
</commit_message>
<xml_diff>
--- a/log/2015.7.22实验记录.docx
+++ b/log/2015.7.22实验记录.docx
@@ -7577,19 +7577,7 @@
           <w:sz w:val="24"/>
           <w:szCs w:val="24"/>
         </w:rPr>
-        <w:t>sqrt_</w:t>
-      </w:r>
-      <w:bookmarkStart w:id="0" w:name="_GoBack"/>
-      <w:bookmarkEnd w:id="0"/>
-      <w:r>
-        <w:rPr>
-          <w:rFonts w:ascii="Source Code Pro" w:eastAsia="Times New Roman" w:hAnsi="Source Code Pro" w:cs="Courier New"/>
-          <w:color w:val="000000"/>
-          <w:kern w:val="0"/>
-          <w:sz w:val="24"/>
-          <w:szCs w:val="24"/>
-        </w:rPr>
-        <w:t>MSE</w:t>
+        <w:t>sqrt_MSE</w:t>
       </w:r>
       <w:proofErr w:type="spellEnd"/>
       <w:r>
@@ -8476,6 +8464,2473 @@
         </w:rPr>
         <w:t>，影响很小</w:t>
       </w:r>
+    </w:p>
+    <w:p/>
+    <w:p>
+      <w:r>
+        <w:rPr>
+          <w:rFonts w:hint="eastAsia"/>
+        </w:rPr>
+        <w:t>使用扩展词语：</w:t>
+      </w:r>
+    </w:p>
+    <w:p>
+      <w:r>
+        <w:rPr>
+          <w:rFonts w:hint="eastAsia"/>
+        </w:rPr>
+        <w:t>不使用回归</w:t>
+      </w:r>
+    </w:p>
+    <w:p>
+      <w:pPr>
+        <w:widowControl/>
+        <w:shd w:val="clear" w:color="auto" w:fill="FFFFFF"/>
+        <w:tabs>
+          <w:tab w:val="left" w:pos="916"/>
+          <w:tab w:val="left" w:pos="1832"/>
+          <w:tab w:val="left" w:pos="2748"/>
+          <w:tab w:val="left" w:pos="3664"/>
+          <w:tab w:val="left" w:pos="4580"/>
+          <w:tab w:val="left" w:pos="5496"/>
+          <w:tab w:val="left" w:pos="6412"/>
+          <w:tab w:val="left" w:pos="7328"/>
+          <w:tab w:val="left" w:pos="8244"/>
+          <w:tab w:val="left" w:pos="9160"/>
+          <w:tab w:val="left" w:pos="10076"/>
+          <w:tab w:val="left" w:pos="10992"/>
+          <w:tab w:val="left" w:pos="11908"/>
+          <w:tab w:val="left" w:pos="12824"/>
+          <w:tab w:val="left" w:pos="13740"/>
+          <w:tab w:val="left" w:pos="14656"/>
+        </w:tabs>
+        <w:jc w:val="left"/>
+        <w:rPr>
+          <w:rFonts w:ascii="Source Code Pro" w:eastAsia="Times New Roman" w:hAnsi="Source Code Pro" w:cs="Courier New"/>
+          <w:color w:val="000000"/>
+          <w:kern w:val="0"/>
+          <w:sz w:val="24"/>
+          <w:szCs w:val="24"/>
+        </w:rPr>
+      </w:pPr>
+      <w:r>
+        <w:rPr>
+          <w:rFonts w:ascii="Source Code Pro" w:eastAsia="Times New Roman" w:hAnsi="Source Code Pro" w:cs="Courier New"/>
+          <w:color w:val="000000"/>
+          <w:kern w:val="0"/>
+          <w:sz w:val="24"/>
+          <w:szCs w:val="24"/>
+        </w:rPr>
+        <w:t xml:space="preserve">2015-08-05 19:49:52,247 - </w:t>
+      </w:r>
+      <w:proofErr w:type="spellStart"/>
+      <w:r>
+        <w:rPr>
+          <w:rFonts w:ascii="Source Code Pro" w:eastAsia="Times New Roman" w:hAnsi="Source Code Pro" w:cs="Courier New"/>
+          <w:color w:val="000000"/>
+          <w:kern w:val="0"/>
+          <w:sz w:val="24"/>
+          <w:szCs w:val="24"/>
+        </w:rPr>
+        <w:t>log_manager</w:t>
+      </w:r>
+      <w:proofErr w:type="spellEnd"/>
+      <w:r>
+        <w:rPr>
+          <w:rFonts w:ascii="Source Code Pro" w:eastAsia="Times New Roman" w:hAnsi="Source Code Pro" w:cs="Courier New"/>
+          <w:color w:val="000000"/>
+          <w:kern w:val="0"/>
+          <w:sz w:val="24"/>
+          <w:szCs w:val="24"/>
+        </w:rPr>
+        <w:t xml:space="preserve"> - INFO - use extend lexicon</w:t>
+      </w:r>
+      <w:r>
+        <w:rPr>
+          <w:rFonts w:ascii="Source Code Pro" w:eastAsia="Times New Roman" w:hAnsi="Source Code Pro" w:cs="Courier New"/>
+          <w:color w:val="000000"/>
+          <w:kern w:val="0"/>
+          <w:sz w:val="24"/>
+          <w:szCs w:val="24"/>
+        </w:rPr>
+        <w:br/>
+        <w:t xml:space="preserve">2015-08-05 19:49:52,260 - </w:t>
+      </w:r>
+      <w:proofErr w:type="spellStart"/>
+      <w:r>
+        <w:rPr>
+          <w:rFonts w:ascii="Source Code Pro" w:eastAsia="Times New Roman" w:hAnsi="Source Code Pro" w:cs="Courier New"/>
+          <w:color w:val="000000"/>
+          <w:kern w:val="0"/>
+          <w:sz w:val="24"/>
+          <w:szCs w:val="24"/>
+        </w:rPr>
+        <w:t>log_manager</w:t>
+      </w:r>
+      <w:proofErr w:type="spellEnd"/>
+      <w:r>
+        <w:rPr>
+          <w:rFonts w:ascii="Source Code Pro" w:eastAsia="Times New Roman" w:hAnsi="Source Code Pro" w:cs="Courier New"/>
+          <w:color w:val="000000"/>
+          <w:kern w:val="0"/>
+          <w:sz w:val="24"/>
+          <w:szCs w:val="24"/>
+        </w:rPr>
+        <w:t xml:space="preserve"> - INFO - mean</w:t>
+      </w:r>
+      <w:r>
+        <w:rPr>
+          <w:rFonts w:ascii="Source Code Pro" w:eastAsia="Times New Roman" w:hAnsi="Source Code Pro" w:cs="Courier New"/>
+          <w:color w:val="000000"/>
+          <w:kern w:val="0"/>
+          <w:sz w:val="24"/>
+          <w:szCs w:val="24"/>
+        </w:rPr>
+        <w:br/>
+        <w:t xml:space="preserve">2015-08-05 19:50:13,865 - </w:t>
+      </w:r>
+      <w:proofErr w:type="spellStart"/>
+      <w:r>
+        <w:rPr>
+          <w:rFonts w:ascii="Source Code Pro" w:eastAsia="Times New Roman" w:hAnsi="Source Code Pro" w:cs="Courier New"/>
+          <w:color w:val="000000"/>
+          <w:kern w:val="0"/>
+          <w:sz w:val="24"/>
+          <w:szCs w:val="24"/>
+        </w:rPr>
+        <w:t>log_manager</w:t>
+      </w:r>
+      <w:proofErr w:type="spellEnd"/>
+      <w:r>
+        <w:rPr>
+          <w:rFonts w:ascii="Source Code Pro" w:eastAsia="Times New Roman" w:hAnsi="Source Code Pro" w:cs="Courier New"/>
+          <w:color w:val="000000"/>
+          <w:kern w:val="0"/>
+          <w:sz w:val="24"/>
+          <w:szCs w:val="24"/>
+        </w:rPr>
+        <w:t xml:space="preserve"> - INFO - valence</w:t>
+      </w:r>
+      <w:r>
+        <w:rPr>
+          <w:rFonts w:ascii="Source Code Pro" w:eastAsia="Times New Roman" w:hAnsi="Source Code Pro" w:cs="Courier New"/>
+          <w:color w:val="000000"/>
+          <w:kern w:val="0"/>
+          <w:sz w:val="24"/>
+          <w:szCs w:val="24"/>
+        </w:rPr>
+        <w:br/>
+        <w:t xml:space="preserve">2015-08-05 19:50:13,868 - </w:t>
+      </w:r>
+      <w:proofErr w:type="spellStart"/>
+      <w:r>
+        <w:rPr>
+          <w:rFonts w:ascii="Source Code Pro" w:eastAsia="Times New Roman" w:hAnsi="Source Code Pro" w:cs="Courier New"/>
+          <w:color w:val="000000"/>
+          <w:kern w:val="0"/>
+          <w:sz w:val="24"/>
+          <w:szCs w:val="24"/>
+        </w:rPr>
+        <w:t>log_manager</w:t>
+      </w:r>
+      <w:proofErr w:type="spellEnd"/>
+      <w:r>
+        <w:rPr>
+          <w:rFonts w:ascii="Source Code Pro" w:eastAsia="Times New Roman" w:hAnsi="Source Code Pro" w:cs="Courier New"/>
+          <w:color w:val="000000"/>
+          <w:kern w:val="0"/>
+          <w:sz w:val="24"/>
+          <w:szCs w:val="24"/>
+        </w:rPr>
+        <w:t xml:space="preserve"> - INFO - MSE: 2.28957407113, MAE: 1.26505099631, </w:t>
+      </w:r>
+      <w:proofErr w:type="spellStart"/>
+      <w:r>
+        <w:rPr>
+          <w:rFonts w:ascii="Source Code Pro" w:eastAsia="Times New Roman" w:hAnsi="Source Code Pro" w:cs="Courier New"/>
+          <w:color w:val="000000"/>
+          <w:kern w:val="0"/>
+          <w:sz w:val="24"/>
+          <w:szCs w:val="24"/>
+        </w:rPr>
+        <w:t>Pearson_r</w:t>
+      </w:r>
+      <w:proofErr w:type="spellEnd"/>
+      <w:r>
+        <w:rPr>
+          <w:rFonts w:ascii="Source Code Pro" w:eastAsia="Times New Roman" w:hAnsi="Source Code Pro" w:cs="Courier New"/>
+          <w:color w:val="000000"/>
+          <w:kern w:val="0"/>
+          <w:sz w:val="24"/>
+          <w:szCs w:val="24"/>
+        </w:rPr>
+        <w:t xml:space="preserve">: (0.61395709257900877, 8.317487590020637e-76), R2: 0.220164006123, </w:t>
+      </w:r>
+      <w:proofErr w:type="spellStart"/>
+      <w:r>
+        <w:rPr>
+          <w:rFonts w:ascii="Source Code Pro" w:eastAsia="Times New Roman" w:hAnsi="Source Code Pro" w:cs="Courier New"/>
+          <w:color w:val="000000"/>
+          <w:kern w:val="0"/>
+          <w:sz w:val="24"/>
+          <w:szCs w:val="24"/>
+        </w:rPr>
+        <w:t>Spearman_r</w:t>
+      </w:r>
+      <w:proofErr w:type="spellEnd"/>
+      <w:r>
+        <w:rPr>
+          <w:rFonts w:ascii="Source Code Pro" w:eastAsia="Times New Roman" w:hAnsi="Source Code Pro" w:cs="Courier New"/>
+          <w:color w:val="000000"/>
+          <w:kern w:val="0"/>
+          <w:sz w:val="24"/>
+          <w:szCs w:val="24"/>
+        </w:rPr>
+        <w:t xml:space="preserve">: </w:t>
+      </w:r>
+      <w:proofErr w:type="spellStart"/>
+      <w:r>
+        <w:rPr>
+          <w:rFonts w:ascii="Source Code Pro" w:eastAsia="Times New Roman" w:hAnsi="Source Code Pro" w:cs="Courier New"/>
+          <w:color w:val="000000"/>
+          <w:kern w:val="0"/>
+          <w:sz w:val="24"/>
+          <w:szCs w:val="24"/>
+        </w:rPr>
+        <w:t>SpearmanrResult</w:t>
+      </w:r>
+      <w:proofErr w:type="spellEnd"/>
+      <w:r>
+        <w:rPr>
+          <w:rFonts w:ascii="Source Code Pro" w:eastAsia="Times New Roman" w:hAnsi="Source Code Pro" w:cs="Courier New"/>
+          <w:color w:val="000000"/>
+          <w:kern w:val="0"/>
+          <w:sz w:val="24"/>
+          <w:szCs w:val="24"/>
+        </w:rPr>
+        <w:t xml:space="preserve">(correlation=0.63349443994688581, </w:t>
+      </w:r>
+      <w:proofErr w:type="spellStart"/>
+      <w:r>
+        <w:rPr>
+          <w:rFonts w:ascii="Source Code Pro" w:eastAsia="Times New Roman" w:hAnsi="Source Code Pro" w:cs="Courier New"/>
+          <w:color w:val="000000"/>
+          <w:kern w:val="0"/>
+          <w:sz w:val="24"/>
+          <w:szCs w:val="24"/>
+        </w:rPr>
+        <w:t>pvalue</w:t>
+      </w:r>
+      <w:proofErr w:type="spellEnd"/>
+      <w:r>
+        <w:rPr>
+          <w:rFonts w:ascii="Source Code Pro" w:eastAsia="Times New Roman" w:hAnsi="Source Code Pro" w:cs="Courier New"/>
+          <w:color w:val="000000"/>
+          <w:kern w:val="0"/>
+          <w:sz w:val="24"/>
+          <w:szCs w:val="24"/>
+        </w:rPr>
+        <w:t xml:space="preserve">=4.844538843733889e-82), </w:t>
+      </w:r>
+      <w:proofErr w:type="spellStart"/>
+      <w:r>
+        <w:rPr>
+          <w:rFonts w:ascii="Source Code Pro" w:eastAsia="Times New Roman" w:hAnsi="Source Code Pro" w:cs="Courier New"/>
+          <w:color w:val="000000"/>
+          <w:kern w:val="0"/>
+          <w:sz w:val="24"/>
+          <w:szCs w:val="24"/>
+        </w:rPr>
+        <w:t>sqrt_MSE</w:t>
+      </w:r>
+      <w:proofErr w:type="spellEnd"/>
+      <w:r>
+        <w:rPr>
+          <w:rFonts w:ascii="Source Code Pro" w:eastAsia="Times New Roman" w:hAnsi="Source Code Pro" w:cs="Courier New"/>
+          <w:color w:val="000000"/>
+          <w:kern w:val="0"/>
+          <w:sz w:val="24"/>
+          <w:szCs w:val="24"/>
+        </w:rPr>
+        <w:t>: 1.5131338576384945</w:t>
+      </w:r>
+      <w:r>
+        <w:rPr>
+          <w:rFonts w:ascii="Source Code Pro" w:eastAsia="Times New Roman" w:hAnsi="Source Code Pro" w:cs="Courier New"/>
+          <w:color w:val="000000"/>
+          <w:kern w:val="0"/>
+          <w:sz w:val="24"/>
+          <w:szCs w:val="24"/>
+        </w:rPr>
+        <w:br/>
+        <w:t xml:space="preserve">2015-08-05 19:50:13,873 - </w:t>
+      </w:r>
+      <w:proofErr w:type="spellStart"/>
+      <w:r>
+        <w:rPr>
+          <w:rFonts w:ascii="Source Code Pro" w:eastAsia="Times New Roman" w:hAnsi="Source Code Pro" w:cs="Courier New"/>
+          <w:color w:val="000000"/>
+          <w:kern w:val="0"/>
+          <w:sz w:val="24"/>
+          <w:szCs w:val="24"/>
+        </w:rPr>
+        <w:t>log_manager</w:t>
+      </w:r>
+      <w:proofErr w:type="spellEnd"/>
+      <w:r>
+        <w:rPr>
+          <w:rFonts w:ascii="Source Code Pro" w:eastAsia="Times New Roman" w:hAnsi="Source Code Pro" w:cs="Courier New"/>
+          <w:color w:val="000000"/>
+          <w:kern w:val="0"/>
+          <w:sz w:val="24"/>
+          <w:szCs w:val="24"/>
+        </w:rPr>
+        <w:t xml:space="preserve"> - INFO - arousal</w:t>
+      </w:r>
+      <w:r>
+        <w:rPr>
+          <w:rFonts w:ascii="Source Code Pro" w:eastAsia="Times New Roman" w:hAnsi="Source Code Pro" w:cs="Courier New"/>
+          <w:color w:val="000000"/>
+          <w:kern w:val="0"/>
+          <w:sz w:val="24"/>
+          <w:szCs w:val="24"/>
+        </w:rPr>
+        <w:br/>
+        <w:t xml:space="preserve">2015-08-05 19:50:13,876 - </w:t>
+      </w:r>
+      <w:proofErr w:type="spellStart"/>
+      <w:r>
+        <w:rPr>
+          <w:rFonts w:ascii="Source Code Pro" w:eastAsia="Times New Roman" w:hAnsi="Source Code Pro" w:cs="Courier New"/>
+          <w:color w:val="000000"/>
+          <w:kern w:val="0"/>
+          <w:sz w:val="24"/>
+          <w:szCs w:val="24"/>
+        </w:rPr>
+        <w:t>log_manager</w:t>
+      </w:r>
+      <w:proofErr w:type="spellEnd"/>
+      <w:r>
+        <w:rPr>
+          <w:rFonts w:ascii="Source Code Pro" w:eastAsia="Times New Roman" w:hAnsi="Source Code Pro" w:cs="Courier New"/>
+          <w:color w:val="000000"/>
+          <w:kern w:val="0"/>
+          <w:sz w:val="24"/>
+          <w:szCs w:val="24"/>
+        </w:rPr>
+        <w:t xml:space="preserve"> - INFO - MSE: 1.30929789586, MAE: 0.919246112732, </w:t>
+      </w:r>
+      <w:proofErr w:type="spellStart"/>
+      <w:r>
+        <w:rPr>
+          <w:rFonts w:ascii="Source Code Pro" w:eastAsia="Times New Roman" w:hAnsi="Source Code Pro" w:cs="Courier New"/>
+          <w:color w:val="000000"/>
+          <w:kern w:val="0"/>
+          <w:sz w:val="24"/>
+          <w:szCs w:val="24"/>
+        </w:rPr>
+        <w:t>Pearson_r</w:t>
+      </w:r>
+      <w:proofErr w:type="spellEnd"/>
+      <w:r>
+        <w:rPr>
+          <w:rFonts w:ascii="Source Code Pro" w:eastAsia="Times New Roman" w:hAnsi="Source Code Pro" w:cs="Courier New"/>
+          <w:color w:val="000000"/>
+          <w:kern w:val="0"/>
+          <w:sz w:val="24"/>
+          <w:szCs w:val="24"/>
+        </w:rPr>
+        <w:t xml:space="preserve">: (0.29884867737280779, 2.5484183413530252e-16), R2: 0.0740030767068, </w:t>
+      </w:r>
+      <w:proofErr w:type="spellStart"/>
+      <w:r>
+        <w:rPr>
+          <w:rFonts w:ascii="Source Code Pro" w:eastAsia="Times New Roman" w:hAnsi="Source Code Pro" w:cs="Courier New"/>
+          <w:color w:val="000000"/>
+          <w:kern w:val="0"/>
+          <w:sz w:val="24"/>
+          <w:szCs w:val="24"/>
+        </w:rPr>
+        <w:t>Spearman_r</w:t>
+      </w:r>
+      <w:proofErr w:type="spellEnd"/>
+      <w:r>
+        <w:rPr>
+          <w:rFonts w:ascii="Source Code Pro" w:eastAsia="Times New Roman" w:hAnsi="Source Code Pro" w:cs="Courier New"/>
+          <w:color w:val="000000"/>
+          <w:kern w:val="0"/>
+          <w:sz w:val="24"/>
+          <w:szCs w:val="24"/>
+        </w:rPr>
+        <w:t xml:space="preserve">: </w:t>
+      </w:r>
+      <w:proofErr w:type="spellStart"/>
+      <w:r>
+        <w:rPr>
+          <w:rFonts w:ascii="Source Code Pro" w:eastAsia="Times New Roman" w:hAnsi="Source Code Pro" w:cs="Courier New"/>
+          <w:color w:val="000000"/>
+          <w:kern w:val="0"/>
+          <w:sz w:val="24"/>
+          <w:szCs w:val="24"/>
+        </w:rPr>
+        <w:t>SpearmanrResult</w:t>
+      </w:r>
+      <w:proofErr w:type="spellEnd"/>
+      <w:r>
+        <w:rPr>
+          <w:rFonts w:ascii="Source Code Pro" w:eastAsia="Times New Roman" w:hAnsi="Source Code Pro" w:cs="Courier New"/>
+          <w:color w:val="000000"/>
+          <w:kern w:val="0"/>
+          <w:sz w:val="24"/>
+          <w:szCs w:val="24"/>
+        </w:rPr>
+        <w:t xml:space="preserve">(correlation=0.27613441781045411, </w:t>
+      </w:r>
+      <w:proofErr w:type="spellStart"/>
+      <w:r>
+        <w:rPr>
+          <w:rFonts w:ascii="Source Code Pro" w:eastAsia="Times New Roman" w:hAnsi="Source Code Pro" w:cs="Courier New"/>
+          <w:color w:val="000000"/>
+          <w:kern w:val="0"/>
+          <w:sz w:val="24"/>
+          <w:szCs w:val="24"/>
+        </w:rPr>
+        <w:t>pvalue</w:t>
+      </w:r>
+      <w:proofErr w:type="spellEnd"/>
+      <w:r>
+        <w:rPr>
+          <w:rFonts w:ascii="Source Code Pro" w:eastAsia="Times New Roman" w:hAnsi="Source Code Pro" w:cs="Courier New"/>
+          <w:color w:val="000000"/>
+          <w:kern w:val="0"/>
+          <w:sz w:val="24"/>
+          <w:szCs w:val="24"/>
+        </w:rPr>
+        <w:t xml:space="preserve">=4.5666090908698841e-14), </w:t>
+      </w:r>
+      <w:proofErr w:type="spellStart"/>
+      <w:r>
+        <w:rPr>
+          <w:rFonts w:ascii="Source Code Pro" w:eastAsia="Times New Roman" w:hAnsi="Source Code Pro" w:cs="Courier New"/>
+          <w:color w:val="000000"/>
+          <w:kern w:val="0"/>
+          <w:sz w:val="24"/>
+          <w:szCs w:val="24"/>
+        </w:rPr>
+        <w:t>sqrt_MSE</w:t>
+      </w:r>
+      <w:proofErr w:type="spellEnd"/>
+      <w:r>
+        <w:rPr>
+          <w:rFonts w:ascii="Source Code Pro" w:eastAsia="Times New Roman" w:hAnsi="Source Code Pro" w:cs="Courier New"/>
+          <w:color w:val="000000"/>
+          <w:kern w:val="0"/>
+          <w:sz w:val="24"/>
+          <w:szCs w:val="24"/>
+        </w:rPr>
+        <w:t>: 1.1442455575000148</w:t>
+      </w:r>
+      <w:r>
+        <w:rPr>
+          <w:rFonts w:ascii="Source Code Pro" w:eastAsia="Times New Roman" w:hAnsi="Source Code Pro" w:cs="Courier New"/>
+          <w:color w:val="000000"/>
+          <w:kern w:val="0"/>
+          <w:sz w:val="24"/>
+          <w:szCs w:val="24"/>
+        </w:rPr>
+        <w:br/>
+        <w:t xml:space="preserve">2015-08-05 19:50:13,879 - </w:t>
+      </w:r>
+      <w:proofErr w:type="spellStart"/>
+      <w:r>
+        <w:rPr>
+          <w:rFonts w:ascii="Source Code Pro" w:eastAsia="Times New Roman" w:hAnsi="Source Code Pro" w:cs="Courier New"/>
+          <w:color w:val="000000"/>
+          <w:kern w:val="0"/>
+          <w:sz w:val="24"/>
+          <w:szCs w:val="24"/>
+        </w:rPr>
+        <w:t>log_manager</w:t>
+      </w:r>
+      <w:proofErr w:type="spellEnd"/>
+      <w:r>
+        <w:rPr>
+          <w:rFonts w:ascii="Source Code Pro" w:eastAsia="Times New Roman" w:hAnsi="Source Code Pro" w:cs="Courier New"/>
+          <w:color w:val="000000"/>
+          <w:kern w:val="0"/>
+          <w:sz w:val="24"/>
+          <w:szCs w:val="24"/>
+        </w:rPr>
+        <w:t xml:space="preserve"> - INFO - </w:t>
+      </w:r>
+      <w:proofErr w:type="spellStart"/>
+      <w:r>
+        <w:rPr>
+          <w:rFonts w:ascii="Source Code Pro" w:eastAsia="Times New Roman" w:hAnsi="Source Code Pro" w:cs="Courier New"/>
+          <w:color w:val="000000"/>
+          <w:kern w:val="0"/>
+          <w:sz w:val="24"/>
+          <w:szCs w:val="24"/>
+        </w:rPr>
+        <w:t>tf_mean</w:t>
+      </w:r>
+      <w:proofErr w:type="spellEnd"/>
+      <w:r>
+        <w:rPr>
+          <w:rFonts w:ascii="Source Code Pro" w:eastAsia="Times New Roman" w:hAnsi="Source Code Pro" w:cs="Courier New"/>
+          <w:color w:val="000000"/>
+          <w:kern w:val="0"/>
+          <w:sz w:val="24"/>
+          <w:szCs w:val="24"/>
+        </w:rPr>
+        <w:br/>
+        <w:t xml:space="preserve">2015-08-05 19:50:36,397 - </w:t>
+      </w:r>
+      <w:proofErr w:type="spellStart"/>
+      <w:r>
+        <w:rPr>
+          <w:rFonts w:ascii="Source Code Pro" w:eastAsia="Times New Roman" w:hAnsi="Source Code Pro" w:cs="Courier New"/>
+          <w:color w:val="000000"/>
+          <w:kern w:val="0"/>
+          <w:sz w:val="24"/>
+          <w:szCs w:val="24"/>
+        </w:rPr>
+        <w:t>log_manager</w:t>
+      </w:r>
+      <w:proofErr w:type="spellEnd"/>
+      <w:r>
+        <w:rPr>
+          <w:rFonts w:ascii="Source Code Pro" w:eastAsia="Times New Roman" w:hAnsi="Source Code Pro" w:cs="Courier New"/>
+          <w:color w:val="000000"/>
+          <w:kern w:val="0"/>
+          <w:sz w:val="24"/>
+          <w:szCs w:val="24"/>
+        </w:rPr>
+        <w:t xml:space="preserve"> - INFO - valence</w:t>
+      </w:r>
+      <w:r>
+        <w:rPr>
+          <w:rFonts w:ascii="Source Code Pro" w:eastAsia="Times New Roman" w:hAnsi="Source Code Pro" w:cs="Courier New"/>
+          <w:color w:val="000000"/>
+          <w:kern w:val="0"/>
+          <w:sz w:val="24"/>
+          <w:szCs w:val="24"/>
+        </w:rPr>
+        <w:br/>
+        <w:t xml:space="preserve">2015-08-05 19:50:36,401 - </w:t>
+      </w:r>
+      <w:proofErr w:type="spellStart"/>
+      <w:r>
+        <w:rPr>
+          <w:rFonts w:ascii="Source Code Pro" w:eastAsia="Times New Roman" w:hAnsi="Source Code Pro" w:cs="Courier New"/>
+          <w:color w:val="000000"/>
+          <w:kern w:val="0"/>
+          <w:sz w:val="24"/>
+          <w:szCs w:val="24"/>
+        </w:rPr>
+        <w:t>log_manager</w:t>
+      </w:r>
+      <w:proofErr w:type="spellEnd"/>
+      <w:r>
+        <w:rPr>
+          <w:rFonts w:ascii="Source Code Pro" w:eastAsia="Times New Roman" w:hAnsi="Source Code Pro" w:cs="Courier New"/>
+          <w:color w:val="000000"/>
+          <w:kern w:val="0"/>
+          <w:sz w:val="24"/>
+          <w:szCs w:val="24"/>
+        </w:rPr>
+        <w:t xml:space="preserve"> - INFO - MSE: 2.44255921467, MAE: </w:t>
+      </w:r>
+      <w:r>
+        <w:rPr>
+          <w:rFonts w:ascii="Source Code Pro" w:eastAsia="Times New Roman" w:hAnsi="Source Code Pro" w:cs="Courier New"/>
+          <w:color w:val="000000"/>
+          <w:kern w:val="0"/>
+          <w:sz w:val="24"/>
+          <w:szCs w:val="24"/>
+        </w:rPr>
+        <w:lastRenderedPageBreak/>
+        <w:t xml:space="preserve">1.29428470009, </w:t>
+      </w:r>
+      <w:proofErr w:type="spellStart"/>
+      <w:r>
+        <w:rPr>
+          <w:rFonts w:ascii="Source Code Pro" w:eastAsia="Times New Roman" w:hAnsi="Source Code Pro" w:cs="Courier New"/>
+          <w:color w:val="000000"/>
+          <w:kern w:val="0"/>
+          <w:sz w:val="24"/>
+          <w:szCs w:val="24"/>
+        </w:rPr>
+        <w:t>Pearson_r</w:t>
+      </w:r>
+      <w:proofErr w:type="spellEnd"/>
+      <w:r>
+        <w:rPr>
+          <w:rFonts w:ascii="Source Code Pro" w:eastAsia="Times New Roman" w:hAnsi="Source Code Pro" w:cs="Courier New"/>
+          <w:color w:val="000000"/>
+          <w:kern w:val="0"/>
+          <w:sz w:val="24"/>
+          <w:szCs w:val="24"/>
+        </w:rPr>
+        <w:t xml:space="preserve">: (0.5347268026587344, 1.7236244905151655e-54), R2: 0.168056794148, </w:t>
+      </w:r>
+      <w:proofErr w:type="spellStart"/>
+      <w:r>
+        <w:rPr>
+          <w:rFonts w:ascii="Source Code Pro" w:eastAsia="Times New Roman" w:hAnsi="Source Code Pro" w:cs="Courier New"/>
+          <w:color w:val="000000"/>
+          <w:kern w:val="0"/>
+          <w:sz w:val="24"/>
+          <w:szCs w:val="24"/>
+        </w:rPr>
+        <w:t>Spearman_r</w:t>
+      </w:r>
+      <w:proofErr w:type="spellEnd"/>
+      <w:r>
+        <w:rPr>
+          <w:rFonts w:ascii="Source Code Pro" w:eastAsia="Times New Roman" w:hAnsi="Source Code Pro" w:cs="Courier New"/>
+          <w:color w:val="000000"/>
+          <w:kern w:val="0"/>
+          <w:sz w:val="24"/>
+          <w:szCs w:val="24"/>
+        </w:rPr>
+        <w:t xml:space="preserve">: </w:t>
+      </w:r>
+      <w:proofErr w:type="spellStart"/>
+      <w:r>
+        <w:rPr>
+          <w:rFonts w:ascii="Source Code Pro" w:eastAsia="Times New Roman" w:hAnsi="Source Code Pro" w:cs="Courier New"/>
+          <w:color w:val="000000"/>
+          <w:kern w:val="0"/>
+          <w:sz w:val="24"/>
+          <w:szCs w:val="24"/>
+        </w:rPr>
+        <w:t>SpearmanrResult</w:t>
+      </w:r>
+      <w:proofErr w:type="spellEnd"/>
+      <w:r>
+        <w:rPr>
+          <w:rFonts w:ascii="Source Code Pro" w:eastAsia="Times New Roman" w:hAnsi="Source Code Pro" w:cs="Courier New"/>
+          <w:color w:val="000000"/>
+          <w:kern w:val="0"/>
+          <w:sz w:val="24"/>
+          <w:szCs w:val="24"/>
+        </w:rPr>
+        <w:t xml:space="preserve">(correlation=0.56854979563544217, </w:t>
+      </w:r>
+      <w:proofErr w:type="spellStart"/>
+      <w:r>
+        <w:rPr>
+          <w:rFonts w:ascii="Source Code Pro" w:eastAsia="Times New Roman" w:hAnsi="Source Code Pro" w:cs="Courier New"/>
+          <w:color w:val="000000"/>
+          <w:kern w:val="0"/>
+          <w:sz w:val="24"/>
+          <w:szCs w:val="24"/>
+        </w:rPr>
+        <w:t>pvalue</w:t>
+      </w:r>
+      <w:proofErr w:type="spellEnd"/>
+      <w:r>
+        <w:rPr>
+          <w:rFonts w:ascii="Source Code Pro" w:eastAsia="Times New Roman" w:hAnsi="Source Code Pro" w:cs="Courier New"/>
+          <w:color w:val="000000"/>
+          <w:kern w:val="0"/>
+          <w:sz w:val="24"/>
+          <w:szCs w:val="24"/>
+        </w:rPr>
+        <w:t xml:space="preserve">=6.9456284959919293e-63), </w:t>
+      </w:r>
+      <w:proofErr w:type="spellStart"/>
+      <w:r>
+        <w:rPr>
+          <w:rFonts w:ascii="Source Code Pro" w:eastAsia="Times New Roman" w:hAnsi="Source Code Pro" w:cs="Courier New"/>
+          <w:color w:val="000000"/>
+          <w:kern w:val="0"/>
+          <w:sz w:val="24"/>
+          <w:szCs w:val="24"/>
+        </w:rPr>
+        <w:t>sqrt_MSE</w:t>
+      </w:r>
+      <w:proofErr w:type="spellEnd"/>
+      <w:r>
+        <w:rPr>
+          <w:rFonts w:ascii="Source Code Pro" w:eastAsia="Times New Roman" w:hAnsi="Source Code Pro" w:cs="Courier New"/>
+          <w:color w:val="000000"/>
+          <w:kern w:val="0"/>
+          <w:sz w:val="24"/>
+          <w:szCs w:val="24"/>
+        </w:rPr>
+        <w:t>: 1.5628689051445268</w:t>
+      </w:r>
+      <w:r>
+        <w:rPr>
+          <w:rFonts w:ascii="Source Code Pro" w:eastAsia="Times New Roman" w:hAnsi="Source Code Pro" w:cs="Courier New"/>
+          <w:color w:val="000000"/>
+          <w:kern w:val="0"/>
+          <w:sz w:val="24"/>
+          <w:szCs w:val="24"/>
+        </w:rPr>
+        <w:br/>
+        <w:t xml:space="preserve">2015-08-05 19:50:36,411 - </w:t>
+      </w:r>
+      <w:proofErr w:type="spellStart"/>
+      <w:r>
+        <w:rPr>
+          <w:rFonts w:ascii="Source Code Pro" w:eastAsia="Times New Roman" w:hAnsi="Source Code Pro" w:cs="Courier New"/>
+          <w:color w:val="000000"/>
+          <w:kern w:val="0"/>
+          <w:sz w:val="24"/>
+          <w:szCs w:val="24"/>
+        </w:rPr>
+        <w:t>log_manager</w:t>
+      </w:r>
+      <w:proofErr w:type="spellEnd"/>
+      <w:r>
+        <w:rPr>
+          <w:rFonts w:ascii="Source Code Pro" w:eastAsia="Times New Roman" w:hAnsi="Source Code Pro" w:cs="Courier New"/>
+          <w:color w:val="000000"/>
+          <w:kern w:val="0"/>
+          <w:sz w:val="24"/>
+          <w:szCs w:val="24"/>
+        </w:rPr>
+        <w:t xml:space="preserve"> - INFO - arousal</w:t>
+      </w:r>
+      <w:r>
+        <w:rPr>
+          <w:rFonts w:ascii="Source Code Pro" w:eastAsia="Times New Roman" w:hAnsi="Source Code Pro" w:cs="Courier New"/>
+          <w:color w:val="000000"/>
+          <w:kern w:val="0"/>
+          <w:sz w:val="24"/>
+          <w:szCs w:val="24"/>
+        </w:rPr>
+        <w:br/>
+        <w:t xml:space="preserve">2015-08-05 19:50:36,416 - </w:t>
+      </w:r>
+      <w:proofErr w:type="spellStart"/>
+      <w:r>
+        <w:rPr>
+          <w:rFonts w:ascii="Source Code Pro" w:eastAsia="Times New Roman" w:hAnsi="Source Code Pro" w:cs="Courier New"/>
+          <w:color w:val="000000"/>
+          <w:kern w:val="0"/>
+          <w:sz w:val="24"/>
+          <w:szCs w:val="24"/>
+        </w:rPr>
+        <w:t>log_manager</w:t>
+      </w:r>
+      <w:proofErr w:type="spellEnd"/>
+      <w:r>
+        <w:rPr>
+          <w:rFonts w:ascii="Source Code Pro" w:eastAsia="Times New Roman" w:hAnsi="Source Code Pro" w:cs="Courier New"/>
+          <w:color w:val="000000"/>
+          <w:kern w:val="0"/>
+          <w:sz w:val="24"/>
+          <w:szCs w:val="24"/>
+        </w:rPr>
+        <w:t xml:space="preserve"> - INFO - MSE: 1.34121802376, MAE: 0.924742032977, </w:t>
+      </w:r>
+      <w:proofErr w:type="spellStart"/>
+      <w:r>
+        <w:rPr>
+          <w:rFonts w:ascii="Source Code Pro" w:eastAsia="Times New Roman" w:hAnsi="Source Code Pro" w:cs="Courier New"/>
+          <w:color w:val="000000"/>
+          <w:kern w:val="0"/>
+          <w:sz w:val="24"/>
+          <w:szCs w:val="24"/>
+        </w:rPr>
+        <w:t>Pearson_r</w:t>
+      </w:r>
+      <w:proofErr w:type="spellEnd"/>
+      <w:r>
+        <w:rPr>
+          <w:rFonts w:ascii="Source Code Pro" w:eastAsia="Times New Roman" w:hAnsi="Source Code Pro" w:cs="Courier New"/>
+          <w:color w:val="000000"/>
+          <w:kern w:val="0"/>
+          <w:sz w:val="24"/>
+          <w:szCs w:val="24"/>
+        </w:rPr>
+        <w:t xml:space="preserve">: (0.26762969315790136, 2.8268419257637577e-13), R2: 0.0514276640997, </w:t>
+      </w:r>
+      <w:proofErr w:type="spellStart"/>
+      <w:r>
+        <w:rPr>
+          <w:rFonts w:ascii="Source Code Pro" w:eastAsia="Times New Roman" w:hAnsi="Source Code Pro" w:cs="Courier New"/>
+          <w:color w:val="000000"/>
+          <w:kern w:val="0"/>
+          <w:sz w:val="24"/>
+          <w:szCs w:val="24"/>
+        </w:rPr>
+        <w:t>Spearman_r</w:t>
+      </w:r>
+      <w:proofErr w:type="spellEnd"/>
+      <w:r>
+        <w:rPr>
+          <w:rFonts w:ascii="Source Code Pro" w:eastAsia="Times New Roman" w:hAnsi="Source Code Pro" w:cs="Courier New"/>
+          <w:color w:val="000000"/>
+          <w:kern w:val="0"/>
+          <w:sz w:val="24"/>
+          <w:szCs w:val="24"/>
+        </w:rPr>
+        <w:t xml:space="preserve">: </w:t>
+      </w:r>
+      <w:proofErr w:type="spellStart"/>
+      <w:r>
+        <w:rPr>
+          <w:rFonts w:ascii="Source Code Pro" w:eastAsia="Times New Roman" w:hAnsi="Source Code Pro" w:cs="Courier New"/>
+          <w:color w:val="000000"/>
+          <w:kern w:val="0"/>
+          <w:sz w:val="24"/>
+          <w:szCs w:val="24"/>
+        </w:rPr>
+        <w:t>SpearmanrResult</w:t>
+      </w:r>
+      <w:proofErr w:type="spellEnd"/>
+      <w:r>
+        <w:rPr>
+          <w:rFonts w:ascii="Source Code Pro" w:eastAsia="Times New Roman" w:hAnsi="Source Code Pro" w:cs="Courier New"/>
+          <w:color w:val="000000"/>
+          <w:kern w:val="0"/>
+          <w:sz w:val="24"/>
+          <w:szCs w:val="24"/>
+        </w:rPr>
+        <w:t xml:space="preserve">(correlation=0.24777069649307826, </w:t>
+      </w:r>
+      <w:proofErr w:type="spellStart"/>
+      <w:r>
+        <w:rPr>
+          <w:rFonts w:ascii="Source Code Pro" w:eastAsia="Times New Roman" w:hAnsi="Source Code Pro" w:cs="Courier New"/>
+          <w:color w:val="000000"/>
+          <w:kern w:val="0"/>
+          <w:sz w:val="24"/>
+          <w:szCs w:val="24"/>
+        </w:rPr>
+        <w:t>pvalue</w:t>
+      </w:r>
+      <w:proofErr w:type="spellEnd"/>
+      <w:r>
+        <w:rPr>
+          <w:rFonts w:ascii="Source Code Pro" w:eastAsia="Times New Roman" w:hAnsi="Source Code Pro" w:cs="Courier New"/>
+          <w:color w:val="000000"/>
+          <w:kern w:val="0"/>
+          <w:sz w:val="24"/>
+          <w:szCs w:val="24"/>
+        </w:rPr>
+        <w:t xml:space="preserve">=1.5596376181629131e-11), </w:t>
+      </w:r>
+      <w:proofErr w:type="spellStart"/>
+      <w:r>
+        <w:rPr>
+          <w:rFonts w:ascii="Source Code Pro" w:eastAsia="Times New Roman" w:hAnsi="Source Code Pro" w:cs="Courier New"/>
+          <w:color w:val="000000"/>
+          <w:kern w:val="0"/>
+          <w:sz w:val="24"/>
+          <w:szCs w:val="24"/>
+        </w:rPr>
+        <w:t>sqrt_MSE</w:t>
+      </w:r>
+      <w:proofErr w:type="spellEnd"/>
+      <w:r>
+        <w:rPr>
+          <w:rFonts w:ascii="Source Code Pro" w:eastAsia="Times New Roman" w:hAnsi="Source Code Pro" w:cs="Courier New"/>
+          <w:color w:val="000000"/>
+          <w:kern w:val="0"/>
+          <w:sz w:val="24"/>
+          <w:szCs w:val="24"/>
+        </w:rPr>
+        <w:t>: 1.1581096769117016</w:t>
+      </w:r>
+      <w:r>
+        <w:rPr>
+          <w:rFonts w:ascii="Source Code Pro" w:eastAsia="Times New Roman" w:hAnsi="Source Code Pro" w:cs="Courier New"/>
+          <w:color w:val="000000"/>
+          <w:kern w:val="0"/>
+          <w:sz w:val="24"/>
+          <w:szCs w:val="24"/>
+        </w:rPr>
+        <w:br/>
+        <w:t xml:space="preserve">2015-08-05 19:50:36,422 - </w:t>
+      </w:r>
+      <w:proofErr w:type="spellStart"/>
+      <w:r>
+        <w:rPr>
+          <w:rFonts w:ascii="Source Code Pro" w:eastAsia="Times New Roman" w:hAnsi="Source Code Pro" w:cs="Courier New"/>
+          <w:color w:val="000000"/>
+          <w:kern w:val="0"/>
+          <w:sz w:val="24"/>
+          <w:szCs w:val="24"/>
+        </w:rPr>
+        <w:t>log_manager</w:t>
+      </w:r>
+      <w:proofErr w:type="spellEnd"/>
+      <w:r>
+        <w:rPr>
+          <w:rFonts w:ascii="Source Code Pro" w:eastAsia="Times New Roman" w:hAnsi="Source Code Pro" w:cs="Courier New"/>
+          <w:color w:val="000000"/>
+          <w:kern w:val="0"/>
+          <w:sz w:val="24"/>
+          <w:szCs w:val="24"/>
+        </w:rPr>
+        <w:t xml:space="preserve"> - INFO - </w:t>
+      </w:r>
+      <w:proofErr w:type="spellStart"/>
+      <w:r>
+        <w:rPr>
+          <w:rFonts w:ascii="Source Code Pro" w:eastAsia="Times New Roman" w:hAnsi="Source Code Pro" w:cs="Courier New"/>
+          <w:color w:val="000000"/>
+          <w:kern w:val="0"/>
+          <w:sz w:val="24"/>
+          <w:szCs w:val="24"/>
+        </w:rPr>
+        <w:t>tfidf_mean</w:t>
+      </w:r>
+      <w:proofErr w:type="spellEnd"/>
+      <w:r>
+        <w:rPr>
+          <w:rFonts w:ascii="Source Code Pro" w:eastAsia="Times New Roman" w:hAnsi="Source Code Pro" w:cs="Courier New"/>
+          <w:color w:val="000000"/>
+          <w:kern w:val="0"/>
+          <w:sz w:val="24"/>
+          <w:szCs w:val="24"/>
+        </w:rPr>
+        <w:br/>
+        <w:t xml:space="preserve">2015-08-05 19:52:12,698 - </w:t>
+      </w:r>
+      <w:proofErr w:type="spellStart"/>
+      <w:r>
+        <w:rPr>
+          <w:rFonts w:ascii="Source Code Pro" w:eastAsia="Times New Roman" w:hAnsi="Source Code Pro" w:cs="Courier New"/>
+          <w:color w:val="000000"/>
+          <w:kern w:val="0"/>
+          <w:sz w:val="24"/>
+          <w:szCs w:val="24"/>
+        </w:rPr>
+        <w:t>log_manager</w:t>
+      </w:r>
+      <w:proofErr w:type="spellEnd"/>
+      <w:r>
+        <w:rPr>
+          <w:rFonts w:ascii="Source Code Pro" w:eastAsia="Times New Roman" w:hAnsi="Source Code Pro" w:cs="Courier New"/>
+          <w:color w:val="000000"/>
+          <w:kern w:val="0"/>
+          <w:sz w:val="24"/>
+          <w:szCs w:val="24"/>
+        </w:rPr>
+        <w:t xml:space="preserve"> - INFO - valence</w:t>
+      </w:r>
+      <w:r>
+        <w:rPr>
+          <w:rFonts w:ascii="Source Code Pro" w:eastAsia="Times New Roman" w:hAnsi="Source Code Pro" w:cs="Courier New"/>
+          <w:color w:val="000000"/>
+          <w:kern w:val="0"/>
+          <w:sz w:val="24"/>
+          <w:szCs w:val="24"/>
+        </w:rPr>
+        <w:br/>
+        <w:t xml:space="preserve">2015-08-05 19:52:12,701 - </w:t>
+      </w:r>
+      <w:proofErr w:type="spellStart"/>
+      <w:r>
+        <w:rPr>
+          <w:rFonts w:ascii="Source Code Pro" w:eastAsia="Times New Roman" w:hAnsi="Source Code Pro" w:cs="Courier New"/>
+          <w:color w:val="000000"/>
+          <w:kern w:val="0"/>
+          <w:sz w:val="24"/>
+          <w:szCs w:val="24"/>
+        </w:rPr>
+        <w:t>log_manager</w:t>
+      </w:r>
+      <w:proofErr w:type="spellEnd"/>
+      <w:r>
+        <w:rPr>
+          <w:rFonts w:ascii="Source Code Pro" w:eastAsia="Times New Roman" w:hAnsi="Source Code Pro" w:cs="Courier New"/>
+          <w:color w:val="000000"/>
+          <w:kern w:val="0"/>
+          <w:sz w:val="24"/>
+          <w:szCs w:val="24"/>
+        </w:rPr>
+        <w:t xml:space="preserve"> - INFO - MSE: 2.30483546429, MAE: 1.25437277115, </w:t>
+      </w:r>
+      <w:proofErr w:type="spellStart"/>
+      <w:r>
+        <w:rPr>
+          <w:rFonts w:ascii="Source Code Pro" w:eastAsia="Times New Roman" w:hAnsi="Source Code Pro" w:cs="Courier New"/>
+          <w:color w:val="000000"/>
+          <w:kern w:val="0"/>
+          <w:sz w:val="24"/>
+          <w:szCs w:val="24"/>
+        </w:rPr>
+        <w:t>Pearson_r</w:t>
+      </w:r>
+      <w:proofErr w:type="spellEnd"/>
+      <w:r>
+        <w:rPr>
+          <w:rFonts w:ascii="Source Code Pro" w:eastAsia="Times New Roman" w:hAnsi="Source Code Pro" w:cs="Courier New"/>
+          <w:color w:val="000000"/>
+          <w:kern w:val="0"/>
+          <w:sz w:val="24"/>
+          <w:szCs w:val="24"/>
+        </w:rPr>
+        <w:t xml:space="preserve">: (0.55100890988617679, 2.0657076483149604e-58), R2: 0.214965928519, </w:t>
+      </w:r>
+      <w:proofErr w:type="spellStart"/>
+      <w:r>
+        <w:rPr>
+          <w:rFonts w:ascii="Source Code Pro" w:eastAsia="Times New Roman" w:hAnsi="Source Code Pro" w:cs="Courier New"/>
+          <w:color w:val="000000"/>
+          <w:kern w:val="0"/>
+          <w:sz w:val="24"/>
+          <w:szCs w:val="24"/>
+        </w:rPr>
+        <w:t>Spearman_r</w:t>
+      </w:r>
+      <w:proofErr w:type="spellEnd"/>
+      <w:r>
+        <w:rPr>
+          <w:rFonts w:ascii="Source Code Pro" w:eastAsia="Times New Roman" w:hAnsi="Source Code Pro" w:cs="Courier New"/>
+          <w:color w:val="000000"/>
+          <w:kern w:val="0"/>
+          <w:sz w:val="24"/>
+          <w:szCs w:val="24"/>
+        </w:rPr>
+        <w:t xml:space="preserve">: </w:t>
+      </w:r>
+      <w:proofErr w:type="spellStart"/>
+      <w:r>
+        <w:rPr>
+          <w:rFonts w:ascii="Source Code Pro" w:eastAsia="Times New Roman" w:hAnsi="Source Code Pro" w:cs="Courier New"/>
+          <w:color w:val="000000"/>
+          <w:kern w:val="0"/>
+          <w:sz w:val="24"/>
+          <w:szCs w:val="24"/>
+        </w:rPr>
+        <w:t>SpearmanrResult</w:t>
+      </w:r>
+      <w:proofErr w:type="spellEnd"/>
+      <w:r>
+        <w:rPr>
+          <w:rFonts w:ascii="Source Code Pro" w:eastAsia="Times New Roman" w:hAnsi="Source Code Pro" w:cs="Courier New"/>
+          <w:color w:val="000000"/>
+          <w:kern w:val="0"/>
+          <w:sz w:val="24"/>
+          <w:szCs w:val="24"/>
+        </w:rPr>
+        <w:t xml:space="preserve">(correlation=0.58759274893353153, </w:t>
+      </w:r>
+      <w:proofErr w:type="spellStart"/>
+      <w:r>
+        <w:rPr>
+          <w:rFonts w:ascii="Source Code Pro" w:eastAsia="Times New Roman" w:hAnsi="Source Code Pro" w:cs="Courier New"/>
+          <w:color w:val="000000"/>
+          <w:kern w:val="0"/>
+          <w:sz w:val="24"/>
+          <w:szCs w:val="24"/>
+        </w:rPr>
+        <w:t>pvalue</w:t>
+      </w:r>
+      <w:proofErr w:type="spellEnd"/>
+      <w:r>
+        <w:rPr>
+          <w:rFonts w:ascii="Source Code Pro" w:eastAsia="Times New Roman" w:hAnsi="Source Code Pro" w:cs="Courier New"/>
+          <w:color w:val="000000"/>
+          <w:kern w:val="0"/>
+          <w:sz w:val="24"/>
+          <w:szCs w:val="24"/>
+        </w:rPr>
+        <w:t xml:space="preserve">=4.6880485149591567e-68), </w:t>
+      </w:r>
+      <w:proofErr w:type="spellStart"/>
+      <w:r>
+        <w:rPr>
+          <w:rFonts w:ascii="Source Code Pro" w:eastAsia="Times New Roman" w:hAnsi="Source Code Pro" w:cs="Courier New"/>
+          <w:color w:val="000000"/>
+          <w:kern w:val="0"/>
+          <w:sz w:val="24"/>
+          <w:szCs w:val="24"/>
+        </w:rPr>
+        <w:t>sqrt_MSE</w:t>
+      </w:r>
+      <w:proofErr w:type="spellEnd"/>
+      <w:r>
+        <w:rPr>
+          <w:rFonts w:ascii="Source Code Pro" w:eastAsia="Times New Roman" w:hAnsi="Source Code Pro" w:cs="Courier New"/>
+          <w:color w:val="000000"/>
+          <w:kern w:val="0"/>
+          <w:sz w:val="24"/>
+          <w:szCs w:val="24"/>
+        </w:rPr>
+        <w:t>: 1.518168457151784</w:t>
+      </w:r>
+      <w:r>
+        <w:rPr>
+          <w:rFonts w:ascii="Source Code Pro" w:eastAsia="Times New Roman" w:hAnsi="Source Code Pro" w:cs="Courier New"/>
+          <w:color w:val="000000"/>
+          <w:kern w:val="0"/>
+          <w:sz w:val="24"/>
+          <w:szCs w:val="24"/>
+        </w:rPr>
+        <w:br/>
+        <w:t xml:space="preserve">2015-08-05 19:52:12,706 - </w:t>
+      </w:r>
+      <w:proofErr w:type="spellStart"/>
+      <w:r>
+        <w:rPr>
+          <w:rFonts w:ascii="Source Code Pro" w:eastAsia="Times New Roman" w:hAnsi="Source Code Pro" w:cs="Courier New"/>
+          <w:color w:val="000000"/>
+          <w:kern w:val="0"/>
+          <w:sz w:val="24"/>
+          <w:szCs w:val="24"/>
+        </w:rPr>
+        <w:t>log_manager</w:t>
+      </w:r>
+      <w:proofErr w:type="spellEnd"/>
+      <w:r>
+        <w:rPr>
+          <w:rFonts w:ascii="Source Code Pro" w:eastAsia="Times New Roman" w:hAnsi="Source Code Pro" w:cs="Courier New"/>
+          <w:color w:val="000000"/>
+          <w:kern w:val="0"/>
+          <w:sz w:val="24"/>
+          <w:szCs w:val="24"/>
+        </w:rPr>
+        <w:t xml:space="preserve"> - INFO - arousal</w:t>
+      </w:r>
+      <w:r>
+        <w:rPr>
+          <w:rFonts w:ascii="Source Code Pro" w:eastAsia="Times New Roman" w:hAnsi="Source Code Pro" w:cs="Courier New"/>
+          <w:color w:val="000000"/>
+          <w:kern w:val="0"/>
+          <w:sz w:val="24"/>
+          <w:szCs w:val="24"/>
+        </w:rPr>
+        <w:br/>
+        <w:t xml:space="preserve">2015-08-05 19:52:12,709 - </w:t>
+      </w:r>
+      <w:proofErr w:type="spellStart"/>
+      <w:r>
+        <w:rPr>
+          <w:rFonts w:ascii="Source Code Pro" w:eastAsia="Times New Roman" w:hAnsi="Source Code Pro" w:cs="Courier New"/>
+          <w:color w:val="000000"/>
+          <w:kern w:val="0"/>
+          <w:sz w:val="24"/>
+          <w:szCs w:val="24"/>
+        </w:rPr>
+        <w:t>log_manager</w:t>
+      </w:r>
+      <w:proofErr w:type="spellEnd"/>
+      <w:r>
+        <w:rPr>
+          <w:rFonts w:ascii="Source Code Pro" w:eastAsia="Times New Roman" w:hAnsi="Source Code Pro" w:cs="Courier New"/>
+          <w:color w:val="000000"/>
+          <w:kern w:val="0"/>
+          <w:sz w:val="24"/>
+          <w:szCs w:val="24"/>
+        </w:rPr>
+        <w:t xml:space="preserve"> - INFO - MSE: 1.34324076726, MAE: 0.926065703314, </w:t>
+      </w:r>
+      <w:proofErr w:type="spellStart"/>
+      <w:r>
+        <w:rPr>
+          <w:rFonts w:ascii="Source Code Pro" w:eastAsia="Times New Roman" w:hAnsi="Source Code Pro" w:cs="Courier New"/>
+          <w:color w:val="000000"/>
+          <w:kern w:val="0"/>
+          <w:sz w:val="24"/>
+          <w:szCs w:val="24"/>
+        </w:rPr>
+        <w:t>Pearson_r</w:t>
+      </w:r>
+      <w:proofErr w:type="spellEnd"/>
+      <w:r>
+        <w:rPr>
+          <w:rFonts w:ascii="Source Code Pro" w:eastAsia="Times New Roman" w:hAnsi="Source Code Pro" w:cs="Courier New"/>
+          <w:color w:val="000000"/>
+          <w:kern w:val="0"/>
+          <w:sz w:val="24"/>
+          <w:szCs w:val="24"/>
+        </w:rPr>
+        <w:t xml:space="preserve">: (0.28522318008081099, 6.0600011546637548e-15), R2: 0.0499970849592, </w:t>
+      </w:r>
+      <w:proofErr w:type="spellStart"/>
+      <w:r>
+        <w:rPr>
+          <w:rFonts w:ascii="Source Code Pro" w:eastAsia="Times New Roman" w:hAnsi="Source Code Pro" w:cs="Courier New"/>
+          <w:color w:val="000000"/>
+          <w:kern w:val="0"/>
+          <w:sz w:val="24"/>
+          <w:szCs w:val="24"/>
+        </w:rPr>
+        <w:t>Spearman_r</w:t>
+      </w:r>
+      <w:proofErr w:type="spellEnd"/>
+      <w:r>
+        <w:rPr>
+          <w:rFonts w:ascii="Source Code Pro" w:eastAsia="Times New Roman" w:hAnsi="Source Code Pro" w:cs="Courier New"/>
+          <w:color w:val="000000"/>
+          <w:kern w:val="0"/>
+          <w:sz w:val="24"/>
+          <w:szCs w:val="24"/>
+        </w:rPr>
+        <w:t xml:space="preserve">: </w:t>
+      </w:r>
+      <w:proofErr w:type="spellStart"/>
+      <w:r>
+        <w:rPr>
+          <w:rFonts w:ascii="Source Code Pro" w:eastAsia="Times New Roman" w:hAnsi="Source Code Pro" w:cs="Courier New"/>
+          <w:color w:val="000000"/>
+          <w:kern w:val="0"/>
+          <w:sz w:val="24"/>
+          <w:szCs w:val="24"/>
+        </w:rPr>
+        <w:t>SpearmanrResult</w:t>
+      </w:r>
+      <w:proofErr w:type="spellEnd"/>
+      <w:r>
+        <w:rPr>
+          <w:rFonts w:ascii="Source Code Pro" w:eastAsia="Times New Roman" w:hAnsi="Source Code Pro" w:cs="Courier New"/>
+          <w:color w:val="000000"/>
+          <w:kern w:val="0"/>
+          <w:sz w:val="24"/>
+          <w:szCs w:val="24"/>
+        </w:rPr>
+        <w:t xml:space="preserve">(correlation=0.26828753146086076, </w:t>
+      </w:r>
+      <w:proofErr w:type="spellStart"/>
+      <w:r>
+        <w:rPr>
+          <w:rFonts w:ascii="Source Code Pro" w:eastAsia="Times New Roman" w:hAnsi="Source Code Pro" w:cs="Courier New"/>
+          <w:color w:val="000000"/>
+          <w:kern w:val="0"/>
+          <w:sz w:val="24"/>
+          <w:szCs w:val="24"/>
+        </w:rPr>
+        <w:t>pvalue</w:t>
+      </w:r>
+      <w:proofErr w:type="spellEnd"/>
+      <w:r>
+        <w:rPr>
+          <w:rFonts w:ascii="Source Code Pro" w:eastAsia="Times New Roman" w:hAnsi="Source Code Pro" w:cs="Courier New"/>
+          <w:color w:val="000000"/>
+          <w:kern w:val="0"/>
+          <w:sz w:val="24"/>
+          <w:szCs w:val="24"/>
+        </w:rPr>
+        <w:t xml:space="preserve">=2.4606799861368749e-13), </w:t>
+      </w:r>
+      <w:proofErr w:type="spellStart"/>
+      <w:r>
+        <w:rPr>
+          <w:rFonts w:ascii="Source Code Pro" w:eastAsia="Times New Roman" w:hAnsi="Source Code Pro" w:cs="Courier New"/>
+          <w:color w:val="000000"/>
+          <w:kern w:val="0"/>
+          <w:sz w:val="24"/>
+          <w:szCs w:val="24"/>
+        </w:rPr>
+        <w:t>sqrt_MSE</w:t>
+      </w:r>
+      <w:proofErr w:type="spellEnd"/>
+      <w:r>
+        <w:rPr>
+          <w:rFonts w:ascii="Source Code Pro" w:eastAsia="Times New Roman" w:hAnsi="Source Code Pro" w:cs="Courier New"/>
+          <w:color w:val="000000"/>
+          <w:kern w:val="0"/>
+          <w:sz w:val="24"/>
+          <w:szCs w:val="24"/>
+        </w:rPr>
+        <w:t>: 1.1589826432080619</w:t>
+      </w:r>
+      <w:r>
+        <w:rPr>
+          <w:rFonts w:ascii="Source Code Pro" w:eastAsia="Times New Roman" w:hAnsi="Source Code Pro" w:cs="Courier New"/>
+          <w:color w:val="000000"/>
+          <w:kern w:val="0"/>
+          <w:sz w:val="24"/>
+          <w:szCs w:val="24"/>
+        </w:rPr>
+        <w:br/>
+        <w:t xml:space="preserve">2015-08-05 19:52:12,712 - </w:t>
+      </w:r>
+      <w:proofErr w:type="spellStart"/>
+      <w:r>
+        <w:rPr>
+          <w:rFonts w:ascii="Source Code Pro" w:eastAsia="Times New Roman" w:hAnsi="Source Code Pro" w:cs="Courier New"/>
+          <w:color w:val="000000"/>
+          <w:kern w:val="0"/>
+          <w:sz w:val="24"/>
+          <w:szCs w:val="24"/>
+        </w:rPr>
+        <w:t>log_manager</w:t>
+      </w:r>
+      <w:proofErr w:type="spellEnd"/>
+      <w:r>
+        <w:rPr>
+          <w:rFonts w:ascii="Source Code Pro" w:eastAsia="Times New Roman" w:hAnsi="Source Code Pro" w:cs="Courier New"/>
+          <w:color w:val="000000"/>
+          <w:kern w:val="0"/>
+          <w:sz w:val="24"/>
+          <w:szCs w:val="24"/>
+        </w:rPr>
+        <w:t xml:space="preserve"> - INFO - geo</w:t>
+      </w:r>
+      <w:r>
+        <w:rPr>
+          <w:rFonts w:ascii="Source Code Pro" w:eastAsia="Times New Roman" w:hAnsi="Source Code Pro" w:cs="Courier New"/>
+          <w:color w:val="000000"/>
+          <w:kern w:val="0"/>
+          <w:sz w:val="24"/>
+          <w:szCs w:val="24"/>
+        </w:rPr>
+        <w:br/>
+        <w:t xml:space="preserve">2015-08-05 19:52:33,413 - </w:t>
+      </w:r>
+      <w:proofErr w:type="spellStart"/>
+      <w:r>
+        <w:rPr>
+          <w:rFonts w:ascii="Source Code Pro" w:eastAsia="Times New Roman" w:hAnsi="Source Code Pro" w:cs="Courier New"/>
+          <w:color w:val="000000"/>
+          <w:kern w:val="0"/>
+          <w:sz w:val="24"/>
+          <w:szCs w:val="24"/>
+        </w:rPr>
+        <w:t>log_manager</w:t>
+      </w:r>
+      <w:proofErr w:type="spellEnd"/>
+      <w:r>
+        <w:rPr>
+          <w:rFonts w:ascii="Source Code Pro" w:eastAsia="Times New Roman" w:hAnsi="Source Code Pro" w:cs="Courier New"/>
+          <w:color w:val="000000"/>
+          <w:kern w:val="0"/>
+          <w:sz w:val="24"/>
+          <w:szCs w:val="24"/>
+        </w:rPr>
+        <w:t xml:space="preserve"> - INFO - valence</w:t>
+      </w:r>
+      <w:r>
+        <w:rPr>
+          <w:rFonts w:ascii="Source Code Pro" w:eastAsia="Times New Roman" w:hAnsi="Source Code Pro" w:cs="Courier New"/>
+          <w:color w:val="000000"/>
+          <w:kern w:val="0"/>
+          <w:sz w:val="24"/>
+          <w:szCs w:val="24"/>
+        </w:rPr>
+        <w:br/>
+        <w:t xml:space="preserve">2015-08-05 19:52:33,416 - </w:t>
+      </w:r>
+      <w:proofErr w:type="spellStart"/>
+      <w:r>
+        <w:rPr>
+          <w:rFonts w:ascii="Source Code Pro" w:eastAsia="Times New Roman" w:hAnsi="Source Code Pro" w:cs="Courier New"/>
+          <w:color w:val="000000"/>
+          <w:kern w:val="0"/>
+          <w:sz w:val="24"/>
+          <w:szCs w:val="24"/>
+        </w:rPr>
+        <w:t>log_manager</w:t>
+      </w:r>
+      <w:proofErr w:type="spellEnd"/>
+      <w:r>
+        <w:rPr>
+          <w:rFonts w:ascii="Source Code Pro" w:eastAsia="Times New Roman" w:hAnsi="Source Code Pro" w:cs="Courier New"/>
+          <w:color w:val="000000"/>
+          <w:kern w:val="0"/>
+          <w:sz w:val="24"/>
+          <w:szCs w:val="24"/>
+        </w:rPr>
+        <w:t xml:space="preserve"> - INFO - MSE: 2.12899188188, MAE: 1.23552090418, </w:t>
+      </w:r>
+      <w:proofErr w:type="spellStart"/>
+      <w:r>
+        <w:rPr>
+          <w:rFonts w:ascii="Source Code Pro" w:eastAsia="Times New Roman" w:hAnsi="Source Code Pro" w:cs="Courier New"/>
+          <w:color w:val="000000"/>
+          <w:kern w:val="0"/>
+          <w:sz w:val="24"/>
+          <w:szCs w:val="24"/>
+        </w:rPr>
+        <w:t>Pearson_r</w:t>
+      </w:r>
+      <w:proofErr w:type="spellEnd"/>
+      <w:r>
+        <w:rPr>
+          <w:rFonts w:ascii="Source Code Pro" w:eastAsia="Times New Roman" w:hAnsi="Source Code Pro" w:cs="Courier New"/>
+          <w:color w:val="000000"/>
+          <w:kern w:val="0"/>
+          <w:sz w:val="24"/>
+          <w:szCs w:val="24"/>
+        </w:rPr>
+        <w:t xml:space="preserve">: (0.61943402548787374, 1.6463899746958322e-77), R2: 0.274858795312, </w:t>
+      </w:r>
+      <w:proofErr w:type="spellStart"/>
+      <w:r>
+        <w:rPr>
+          <w:rFonts w:ascii="Source Code Pro" w:eastAsia="Times New Roman" w:hAnsi="Source Code Pro" w:cs="Courier New"/>
+          <w:color w:val="000000"/>
+          <w:kern w:val="0"/>
+          <w:sz w:val="24"/>
+          <w:szCs w:val="24"/>
+        </w:rPr>
+        <w:t>Spearman_r</w:t>
+      </w:r>
+      <w:proofErr w:type="spellEnd"/>
+      <w:r>
+        <w:rPr>
+          <w:rFonts w:ascii="Source Code Pro" w:eastAsia="Times New Roman" w:hAnsi="Source Code Pro" w:cs="Courier New"/>
+          <w:color w:val="000000"/>
+          <w:kern w:val="0"/>
+          <w:sz w:val="24"/>
+          <w:szCs w:val="24"/>
+        </w:rPr>
+        <w:t xml:space="preserve">: </w:t>
+      </w:r>
+      <w:proofErr w:type="spellStart"/>
+      <w:r>
+        <w:rPr>
+          <w:rFonts w:ascii="Source Code Pro" w:eastAsia="Times New Roman" w:hAnsi="Source Code Pro" w:cs="Courier New"/>
+          <w:color w:val="000000"/>
+          <w:kern w:val="0"/>
+          <w:sz w:val="24"/>
+          <w:szCs w:val="24"/>
+        </w:rPr>
+        <w:t>SpearmanrResult</w:t>
+      </w:r>
+      <w:proofErr w:type="spellEnd"/>
+      <w:r>
+        <w:rPr>
+          <w:rFonts w:ascii="Source Code Pro" w:eastAsia="Times New Roman" w:hAnsi="Source Code Pro" w:cs="Courier New"/>
+          <w:color w:val="000000"/>
+          <w:kern w:val="0"/>
+          <w:sz w:val="24"/>
+          <w:szCs w:val="24"/>
+        </w:rPr>
+        <w:t xml:space="preserve">(correlation=0.63945848603317457, </w:t>
+      </w:r>
+      <w:proofErr w:type="spellStart"/>
+      <w:r>
+        <w:rPr>
+          <w:rFonts w:ascii="Source Code Pro" w:eastAsia="Times New Roman" w:hAnsi="Source Code Pro" w:cs="Courier New"/>
+          <w:color w:val="000000"/>
+          <w:kern w:val="0"/>
+          <w:sz w:val="24"/>
+          <w:szCs w:val="24"/>
+        </w:rPr>
+        <w:t>pvalue</w:t>
+      </w:r>
+      <w:proofErr w:type="spellEnd"/>
+      <w:r>
+        <w:rPr>
+          <w:rFonts w:ascii="Source Code Pro" w:eastAsia="Times New Roman" w:hAnsi="Source Code Pro" w:cs="Courier New"/>
+          <w:color w:val="000000"/>
+          <w:kern w:val="0"/>
+          <w:sz w:val="24"/>
+          <w:szCs w:val="24"/>
+        </w:rPr>
+        <w:t xml:space="preserve">=4.9140968698009399e-84), </w:t>
+      </w:r>
+      <w:proofErr w:type="spellStart"/>
+      <w:r>
+        <w:rPr>
+          <w:rFonts w:ascii="Source Code Pro" w:eastAsia="Times New Roman" w:hAnsi="Source Code Pro" w:cs="Courier New"/>
+          <w:color w:val="000000"/>
+          <w:kern w:val="0"/>
+          <w:sz w:val="24"/>
+          <w:szCs w:val="24"/>
+        </w:rPr>
+        <w:t>sqrt_MSE</w:t>
+      </w:r>
+      <w:proofErr w:type="spellEnd"/>
+      <w:r>
+        <w:rPr>
+          <w:rFonts w:ascii="Source Code Pro" w:eastAsia="Times New Roman" w:hAnsi="Source Code Pro" w:cs="Courier New"/>
+          <w:color w:val="000000"/>
+          <w:kern w:val="0"/>
+          <w:sz w:val="24"/>
+          <w:szCs w:val="24"/>
+        </w:rPr>
+        <w:t>: 1.4591065354800465</w:t>
+      </w:r>
+      <w:r>
+        <w:rPr>
+          <w:rFonts w:ascii="Source Code Pro" w:eastAsia="Times New Roman" w:hAnsi="Source Code Pro" w:cs="Courier New"/>
+          <w:color w:val="000000"/>
+          <w:kern w:val="0"/>
+          <w:sz w:val="24"/>
+          <w:szCs w:val="24"/>
+        </w:rPr>
+        <w:br/>
+        <w:t xml:space="preserve">2015-08-05 19:52:33,421 - </w:t>
+      </w:r>
+      <w:proofErr w:type="spellStart"/>
+      <w:r>
+        <w:rPr>
+          <w:rFonts w:ascii="Source Code Pro" w:eastAsia="Times New Roman" w:hAnsi="Source Code Pro" w:cs="Courier New"/>
+          <w:color w:val="000000"/>
+          <w:kern w:val="0"/>
+          <w:sz w:val="24"/>
+          <w:szCs w:val="24"/>
+        </w:rPr>
+        <w:t>log_manager</w:t>
+      </w:r>
+      <w:proofErr w:type="spellEnd"/>
+      <w:r>
+        <w:rPr>
+          <w:rFonts w:ascii="Source Code Pro" w:eastAsia="Times New Roman" w:hAnsi="Source Code Pro" w:cs="Courier New"/>
+          <w:color w:val="000000"/>
+          <w:kern w:val="0"/>
+          <w:sz w:val="24"/>
+          <w:szCs w:val="24"/>
+        </w:rPr>
+        <w:t xml:space="preserve"> - INFO - arousal</w:t>
+      </w:r>
+      <w:r>
+        <w:rPr>
+          <w:rFonts w:ascii="Source Code Pro" w:eastAsia="Times New Roman" w:hAnsi="Source Code Pro" w:cs="Courier New"/>
+          <w:color w:val="000000"/>
+          <w:kern w:val="0"/>
+          <w:sz w:val="24"/>
+          <w:szCs w:val="24"/>
+        </w:rPr>
+        <w:br/>
+        <w:t xml:space="preserve">2015-08-05 19:52:33,425 - </w:t>
+      </w:r>
+      <w:proofErr w:type="spellStart"/>
+      <w:r>
+        <w:rPr>
+          <w:rFonts w:ascii="Source Code Pro" w:eastAsia="Times New Roman" w:hAnsi="Source Code Pro" w:cs="Courier New"/>
+          <w:color w:val="000000"/>
+          <w:kern w:val="0"/>
+          <w:sz w:val="24"/>
+          <w:szCs w:val="24"/>
+        </w:rPr>
+        <w:t>log_manager</w:t>
+      </w:r>
+      <w:proofErr w:type="spellEnd"/>
+      <w:r>
+        <w:rPr>
+          <w:rFonts w:ascii="Source Code Pro" w:eastAsia="Times New Roman" w:hAnsi="Source Code Pro" w:cs="Courier New"/>
+          <w:color w:val="000000"/>
+          <w:kern w:val="0"/>
+          <w:sz w:val="24"/>
+          <w:szCs w:val="24"/>
+        </w:rPr>
+        <w:t xml:space="preserve"> - INFO - MSE: 1.30561463753, MAE: 0.91702866817, </w:t>
+      </w:r>
+      <w:proofErr w:type="spellStart"/>
+      <w:r>
+        <w:rPr>
+          <w:rFonts w:ascii="Source Code Pro" w:eastAsia="Times New Roman" w:hAnsi="Source Code Pro" w:cs="Courier New"/>
+          <w:color w:val="000000"/>
+          <w:kern w:val="0"/>
+          <w:sz w:val="24"/>
+          <w:szCs w:val="24"/>
+        </w:rPr>
+        <w:t>Pearson_r</w:t>
+      </w:r>
+      <w:proofErr w:type="spellEnd"/>
+      <w:r>
+        <w:rPr>
+          <w:rFonts w:ascii="Source Code Pro" w:eastAsia="Times New Roman" w:hAnsi="Source Code Pro" w:cs="Courier New"/>
+          <w:color w:val="000000"/>
+          <w:kern w:val="0"/>
+          <w:sz w:val="24"/>
+          <w:szCs w:val="24"/>
+        </w:rPr>
+        <w:t xml:space="preserve">: (0.28755558213111637, 3.5657127152060485e-15), R2: 0.0766080498661, </w:t>
+      </w:r>
+      <w:proofErr w:type="spellStart"/>
+      <w:r>
+        <w:rPr>
+          <w:rFonts w:ascii="Source Code Pro" w:eastAsia="Times New Roman" w:hAnsi="Source Code Pro" w:cs="Courier New"/>
+          <w:color w:val="000000"/>
+          <w:kern w:val="0"/>
+          <w:sz w:val="24"/>
+          <w:szCs w:val="24"/>
+        </w:rPr>
+        <w:t>Spearman_r</w:t>
+      </w:r>
+      <w:proofErr w:type="spellEnd"/>
+      <w:r>
+        <w:rPr>
+          <w:rFonts w:ascii="Source Code Pro" w:eastAsia="Times New Roman" w:hAnsi="Source Code Pro" w:cs="Courier New"/>
+          <w:color w:val="000000"/>
+          <w:kern w:val="0"/>
+          <w:sz w:val="24"/>
+          <w:szCs w:val="24"/>
+        </w:rPr>
+        <w:t xml:space="preserve">: </w:t>
+      </w:r>
+      <w:proofErr w:type="spellStart"/>
+      <w:r>
+        <w:rPr>
+          <w:rFonts w:ascii="Source Code Pro" w:eastAsia="Times New Roman" w:hAnsi="Source Code Pro" w:cs="Courier New"/>
+          <w:color w:val="000000"/>
+          <w:kern w:val="0"/>
+          <w:sz w:val="24"/>
+          <w:szCs w:val="24"/>
+        </w:rPr>
+        <w:t>SpearmanrResult</w:t>
+      </w:r>
+      <w:proofErr w:type="spellEnd"/>
+      <w:r>
+        <w:rPr>
+          <w:rFonts w:ascii="Source Code Pro" w:eastAsia="Times New Roman" w:hAnsi="Source Code Pro" w:cs="Courier New"/>
+          <w:color w:val="000000"/>
+          <w:kern w:val="0"/>
+          <w:sz w:val="24"/>
+          <w:szCs w:val="24"/>
+        </w:rPr>
+        <w:t xml:space="preserve">(correlation=0.26480899926773749, </w:t>
+      </w:r>
+      <w:proofErr w:type="spellStart"/>
+      <w:r>
+        <w:rPr>
+          <w:rFonts w:ascii="Source Code Pro" w:eastAsia="Times New Roman" w:hAnsi="Source Code Pro" w:cs="Courier New"/>
+          <w:color w:val="000000"/>
+          <w:kern w:val="0"/>
+          <w:sz w:val="24"/>
+          <w:szCs w:val="24"/>
+        </w:rPr>
+        <w:t>pvalue</w:t>
+      </w:r>
+      <w:proofErr w:type="spellEnd"/>
+      <w:r>
+        <w:rPr>
+          <w:rFonts w:ascii="Source Code Pro" w:eastAsia="Times New Roman" w:hAnsi="Source Code Pro" w:cs="Courier New"/>
+          <w:color w:val="000000"/>
+          <w:kern w:val="0"/>
+          <w:sz w:val="24"/>
+          <w:szCs w:val="24"/>
+        </w:rPr>
+        <w:t xml:space="preserve">=5.1021636914172399e-13), </w:t>
+      </w:r>
+      <w:proofErr w:type="spellStart"/>
+      <w:r>
+        <w:rPr>
+          <w:rFonts w:ascii="Source Code Pro" w:eastAsia="Times New Roman" w:hAnsi="Source Code Pro" w:cs="Courier New"/>
+          <w:color w:val="000000"/>
+          <w:kern w:val="0"/>
+          <w:sz w:val="24"/>
+          <w:szCs w:val="24"/>
+        </w:rPr>
+        <w:t>sqrt_MSE</w:t>
+      </w:r>
+      <w:proofErr w:type="spellEnd"/>
+      <w:r>
+        <w:rPr>
+          <w:rFonts w:ascii="Source Code Pro" w:eastAsia="Times New Roman" w:hAnsi="Source Code Pro" w:cs="Courier New"/>
+          <w:color w:val="000000"/>
+          <w:kern w:val="0"/>
+          <w:sz w:val="24"/>
+          <w:szCs w:val="24"/>
+        </w:rPr>
+        <w:t>: 1.1426349537512321</w:t>
+      </w:r>
+      <w:r>
+        <w:rPr>
+          <w:rFonts w:ascii="Source Code Pro" w:eastAsia="Times New Roman" w:hAnsi="Source Code Pro" w:cs="Courier New"/>
+          <w:color w:val="000000"/>
+          <w:kern w:val="0"/>
+          <w:sz w:val="24"/>
+          <w:szCs w:val="24"/>
+        </w:rPr>
+        <w:br/>
+        <w:t xml:space="preserve">2015-08-05 19:52:33,429 - </w:t>
+      </w:r>
+      <w:proofErr w:type="spellStart"/>
+      <w:r>
+        <w:rPr>
+          <w:rFonts w:ascii="Source Code Pro" w:eastAsia="Times New Roman" w:hAnsi="Source Code Pro" w:cs="Courier New"/>
+          <w:color w:val="000000"/>
+          <w:kern w:val="0"/>
+          <w:sz w:val="24"/>
+          <w:szCs w:val="24"/>
+        </w:rPr>
+        <w:t>log_manager</w:t>
+      </w:r>
+      <w:proofErr w:type="spellEnd"/>
+      <w:r>
+        <w:rPr>
+          <w:rFonts w:ascii="Source Code Pro" w:eastAsia="Times New Roman" w:hAnsi="Source Code Pro" w:cs="Courier New"/>
+          <w:color w:val="000000"/>
+          <w:kern w:val="0"/>
+          <w:sz w:val="24"/>
+          <w:szCs w:val="24"/>
+        </w:rPr>
+        <w:t xml:space="preserve"> - INFO - </w:t>
+      </w:r>
+      <w:proofErr w:type="spellStart"/>
+      <w:r>
+        <w:rPr>
+          <w:rFonts w:ascii="Source Code Pro" w:eastAsia="Times New Roman" w:hAnsi="Source Code Pro" w:cs="Courier New"/>
+          <w:color w:val="000000"/>
+          <w:kern w:val="0"/>
+          <w:sz w:val="24"/>
+          <w:szCs w:val="24"/>
+        </w:rPr>
+        <w:t>tfidf_geo</w:t>
+      </w:r>
+      <w:proofErr w:type="spellEnd"/>
+      <w:r>
+        <w:rPr>
+          <w:rFonts w:ascii="Source Code Pro" w:eastAsia="Times New Roman" w:hAnsi="Source Code Pro" w:cs="Courier New"/>
+          <w:color w:val="000000"/>
+          <w:kern w:val="0"/>
+          <w:sz w:val="24"/>
+          <w:szCs w:val="24"/>
+        </w:rPr>
+        <w:br/>
+        <w:t xml:space="preserve">2015-08-05 19:54:04,680 - </w:t>
+      </w:r>
+      <w:proofErr w:type="spellStart"/>
+      <w:r>
+        <w:rPr>
+          <w:rFonts w:ascii="Source Code Pro" w:eastAsia="Times New Roman" w:hAnsi="Source Code Pro" w:cs="Courier New"/>
+          <w:color w:val="000000"/>
+          <w:kern w:val="0"/>
+          <w:sz w:val="24"/>
+          <w:szCs w:val="24"/>
+        </w:rPr>
+        <w:t>log_manager</w:t>
+      </w:r>
+      <w:proofErr w:type="spellEnd"/>
+      <w:r>
+        <w:rPr>
+          <w:rFonts w:ascii="Source Code Pro" w:eastAsia="Times New Roman" w:hAnsi="Source Code Pro" w:cs="Courier New"/>
+          <w:color w:val="000000"/>
+          <w:kern w:val="0"/>
+          <w:sz w:val="24"/>
+          <w:szCs w:val="24"/>
+        </w:rPr>
+        <w:t xml:space="preserve"> - INFO - valence</w:t>
+      </w:r>
+      <w:r>
+        <w:rPr>
+          <w:rFonts w:ascii="Source Code Pro" w:eastAsia="Times New Roman" w:hAnsi="Source Code Pro" w:cs="Courier New"/>
+          <w:color w:val="000000"/>
+          <w:kern w:val="0"/>
+          <w:sz w:val="24"/>
+          <w:szCs w:val="24"/>
+        </w:rPr>
+        <w:br/>
+        <w:t xml:space="preserve">2015-08-05 19:54:04,684 - </w:t>
+      </w:r>
+      <w:proofErr w:type="spellStart"/>
+      <w:r>
+        <w:rPr>
+          <w:rFonts w:ascii="Source Code Pro" w:eastAsia="Times New Roman" w:hAnsi="Source Code Pro" w:cs="Courier New"/>
+          <w:color w:val="000000"/>
+          <w:kern w:val="0"/>
+          <w:sz w:val="24"/>
+          <w:szCs w:val="24"/>
+        </w:rPr>
+        <w:t>log_manager</w:t>
+      </w:r>
+      <w:proofErr w:type="spellEnd"/>
+      <w:r>
+        <w:rPr>
+          <w:rFonts w:ascii="Source Code Pro" w:eastAsia="Times New Roman" w:hAnsi="Source Code Pro" w:cs="Courier New"/>
+          <w:color w:val="000000"/>
+          <w:kern w:val="0"/>
+          <w:sz w:val="24"/>
+          <w:szCs w:val="24"/>
+        </w:rPr>
+        <w:t xml:space="preserve"> - INFO - MSE: 2.17261484961, MAE: 1.22912702794, </w:t>
+      </w:r>
+      <w:proofErr w:type="spellStart"/>
+      <w:r>
+        <w:rPr>
+          <w:rFonts w:ascii="Source Code Pro" w:eastAsia="Times New Roman" w:hAnsi="Source Code Pro" w:cs="Courier New"/>
+          <w:color w:val="000000"/>
+          <w:kern w:val="0"/>
+          <w:sz w:val="24"/>
+          <w:szCs w:val="24"/>
+        </w:rPr>
+        <w:t>Pearson_r</w:t>
+      </w:r>
+      <w:proofErr w:type="spellEnd"/>
+      <w:r>
+        <w:rPr>
+          <w:rFonts w:ascii="Source Code Pro" w:eastAsia="Times New Roman" w:hAnsi="Source Code Pro" w:cs="Courier New"/>
+          <w:color w:val="000000"/>
+          <w:kern w:val="0"/>
+          <w:sz w:val="24"/>
+          <w:szCs w:val="24"/>
+        </w:rPr>
+        <w:t xml:space="preserve">: (0.55373753156044947, 4.3310013716614622e-59), R2: 0.260000677891, </w:t>
+      </w:r>
+      <w:proofErr w:type="spellStart"/>
+      <w:r>
+        <w:rPr>
+          <w:rFonts w:ascii="Source Code Pro" w:eastAsia="Times New Roman" w:hAnsi="Source Code Pro" w:cs="Courier New"/>
+          <w:color w:val="000000"/>
+          <w:kern w:val="0"/>
+          <w:sz w:val="24"/>
+          <w:szCs w:val="24"/>
+        </w:rPr>
+        <w:t>Spearman_r</w:t>
+      </w:r>
+      <w:proofErr w:type="spellEnd"/>
+      <w:r>
+        <w:rPr>
+          <w:rFonts w:ascii="Source Code Pro" w:eastAsia="Times New Roman" w:hAnsi="Source Code Pro" w:cs="Courier New"/>
+          <w:color w:val="000000"/>
+          <w:kern w:val="0"/>
+          <w:sz w:val="24"/>
+          <w:szCs w:val="24"/>
+        </w:rPr>
+        <w:t xml:space="preserve">: </w:t>
+      </w:r>
+      <w:proofErr w:type="spellStart"/>
+      <w:r>
+        <w:rPr>
+          <w:rFonts w:ascii="Source Code Pro" w:eastAsia="Times New Roman" w:hAnsi="Source Code Pro" w:cs="Courier New"/>
+          <w:color w:val="000000"/>
+          <w:kern w:val="0"/>
+          <w:sz w:val="24"/>
+          <w:szCs w:val="24"/>
+        </w:rPr>
+        <w:t>SpearmanrResult</w:t>
+      </w:r>
+      <w:proofErr w:type="spellEnd"/>
+      <w:r>
+        <w:rPr>
+          <w:rFonts w:ascii="Source Code Pro" w:eastAsia="Times New Roman" w:hAnsi="Source Code Pro" w:cs="Courier New"/>
+          <w:color w:val="000000"/>
+          <w:kern w:val="0"/>
+          <w:sz w:val="24"/>
+          <w:szCs w:val="24"/>
+        </w:rPr>
+        <w:t xml:space="preserve">(correlation=0.59024557724149052, </w:t>
+      </w:r>
+      <w:proofErr w:type="spellStart"/>
+      <w:r>
+        <w:rPr>
+          <w:rFonts w:ascii="Source Code Pro" w:eastAsia="Times New Roman" w:hAnsi="Source Code Pro" w:cs="Courier New"/>
+          <w:color w:val="000000"/>
+          <w:kern w:val="0"/>
+          <w:sz w:val="24"/>
+          <w:szCs w:val="24"/>
+        </w:rPr>
+        <w:t>pvalue</w:t>
+      </w:r>
+      <w:proofErr w:type="spellEnd"/>
+      <w:r>
+        <w:rPr>
+          <w:rFonts w:ascii="Source Code Pro" w:eastAsia="Times New Roman" w:hAnsi="Source Code Pro" w:cs="Courier New"/>
+          <w:color w:val="000000"/>
+          <w:kern w:val="0"/>
+          <w:sz w:val="24"/>
+          <w:szCs w:val="24"/>
+        </w:rPr>
+        <w:t xml:space="preserve">=8.3793387103217925e-69), </w:t>
+      </w:r>
+      <w:proofErr w:type="spellStart"/>
+      <w:r>
+        <w:rPr>
+          <w:rFonts w:ascii="Source Code Pro" w:eastAsia="Times New Roman" w:hAnsi="Source Code Pro" w:cs="Courier New"/>
+          <w:color w:val="000000"/>
+          <w:kern w:val="0"/>
+          <w:sz w:val="24"/>
+          <w:szCs w:val="24"/>
+        </w:rPr>
+        <w:t>sqrt_MSE</w:t>
+      </w:r>
+      <w:proofErr w:type="spellEnd"/>
+      <w:r>
+        <w:rPr>
+          <w:rFonts w:ascii="Source Code Pro" w:eastAsia="Times New Roman" w:hAnsi="Source Code Pro" w:cs="Courier New"/>
+          <w:color w:val="000000"/>
+          <w:kern w:val="0"/>
+          <w:sz w:val="24"/>
+          <w:szCs w:val="24"/>
+        </w:rPr>
+        <w:t>: 1.4739792568446528</w:t>
+      </w:r>
+      <w:r>
+        <w:rPr>
+          <w:rFonts w:ascii="Source Code Pro" w:eastAsia="Times New Roman" w:hAnsi="Source Code Pro" w:cs="Courier New"/>
+          <w:color w:val="000000"/>
+          <w:kern w:val="0"/>
+          <w:sz w:val="24"/>
+          <w:szCs w:val="24"/>
+        </w:rPr>
+        <w:br/>
+        <w:t xml:space="preserve">2015-08-05 19:54:04,689 - </w:t>
+      </w:r>
+      <w:proofErr w:type="spellStart"/>
+      <w:r>
+        <w:rPr>
+          <w:rFonts w:ascii="Source Code Pro" w:eastAsia="Times New Roman" w:hAnsi="Source Code Pro" w:cs="Courier New"/>
+          <w:color w:val="000000"/>
+          <w:kern w:val="0"/>
+          <w:sz w:val="24"/>
+          <w:szCs w:val="24"/>
+        </w:rPr>
+        <w:t>log_manager</w:t>
+      </w:r>
+      <w:proofErr w:type="spellEnd"/>
+      <w:r>
+        <w:rPr>
+          <w:rFonts w:ascii="Source Code Pro" w:eastAsia="Times New Roman" w:hAnsi="Source Code Pro" w:cs="Courier New"/>
+          <w:color w:val="000000"/>
+          <w:kern w:val="0"/>
+          <w:sz w:val="24"/>
+          <w:szCs w:val="24"/>
+        </w:rPr>
+        <w:t xml:space="preserve"> - INFO - arousal</w:t>
+      </w:r>
+      <w:r>
+        <w:rPr>
+          <w:rFonts w:ascii="Source Code Pro" w:eastAsia="Times New Roman" w:hAnsi="Source Code Pro" w:cs="Courier New"/>
+          <w:color w:val="000000"/>
+          <w:kern w:val="0"/>
+          <w:sz w:val="24"/>
+          <w:szCs w:val="24"/>
+        </w:rPr>
+        <w:br/>
+        <w:t xml:space="preserve">2015-08-05 19:54:04,692 - </w:t>
+      </w:r>
+      <w:proofErr w:type="spellStart"/>
+      <w:r>
+        <w:rPr>
+          <w:rFonts w:ascii="Source Code Pro" w:eastAsia="Times New Roman" w:hAnsi="Source Code Pro" w:cs="Courier New"/>
+          <w:color w:val="000000"/>
+          <w:kern w:val="0"/>
+          <w:sz w:val="24"/>
+          <w:szCs w:val="24"/>
+        </w:rPr>
+        <w:t>log_manager</w:t>
+      </w:r>
+      <w:proofErr w:type="spellEnd"/>
+      <w:r>
+        <w:rPr>
+          <w:rFonts w:ascii="Source Code Pro" w:eastAsia="Times New Roman" w:hAnsi="Source Code Pro" w:cs="Courier New"/>
+          <w:color w:val="000000"/>
+          <w:kern w:val="0"/>
+          <w:sz w:val="24"/>
+          <w:szCs w:val="24"/>
+        </w:rPr>
+        <w:t xml:space="preserve"> - INFO - MSE: 1.33540966509, MAE: 0.922648866976, </w:t>
+      </w:r>
+      <w:proofErr w:type="spellStart"/>
+      <w:r>
+        <w:rPr>
+          <w:rFonts w:ascii="Source Code Pro" w:eastAsia="Times New Roman" w:hAnsi="Source Code Pro" w:cs="Courier New"/>
+          <w:color w:val="000000"/>
+          <w:kern w:val="0"/>
+          <w:sz w:val="24"/>
+          <w:szCs w:val="24"/>
+        </w:rPr>
+        <w:t>Pearson_r</w:t>
+      </w:r>
+      <w:proofErr w:type="spellEnd"/>
+      <w:r>
+        <w:rPr>
+          <w:rFonts w:ascii="Source Code Pro" w:eastAsia="Times New Roman" w:hAnsi="Source Code Pro" w:cs="Courier New"/>
+          <w:color w:val="000000"/>
+          <w:kern w:val="0"/>
+          <w:sz w:val="24"/>
+          <w:szCs w:val="24"/>
+        </w:rPr>
+        <w:t xml:space="preserve">: (0.2779392229881969, 3.0760076917370984e-14), R2: 0.0555356079624, </w:t>
+      </w:r>
+      <w:proofErr w:type="spellStart"/>
+      <w:r>
+        <w:rPr>
+          <w:rFonts w:ascii="Source Code Pro" w:eastAsia="Times New Roman" w:hAnsi="Source Code Pro" w:cs="Courier New"/>
+          <w:color w:val="000000"/>
+          <w:kern w:val="0"/>
+          <w:sz w:val="24"/>
+          <w:szCs w:val="24"/>
+        </w:rPr>
+        <w:t>Spearman_r</w:t>
+      </w:r>
+      <w:proofErr w:type="spellEnd"/>
+      <w:r>
+        <w:rPr>
+          <w:rFonts w:ascii="Source Code Pro" w:eastAsia="Times New Roman" w:hAnsi="Source Code Pro" w:cs="Courier New"/>
+          <w:color w:val="000000"/>
+          <w:kern w:val="0"/>
+          <w:sz w:val="24"/>
+          <w:szCs w:val="24"/>
+        </w:rPr>
+        <w:t xml:space="preserve">: </w:t>
+      </w:r>
+      <w:proofErr w:type="spellStart"/>
+      <w:r>
+        <w:rPr>
+          <w:rFonts w:ascii="Source Code Pro" w:eastAsia="Times New Roman" w:hAnsi="Source Code Pro" w:cs="Courier New"/>
+          <w:color w:val="000000"/>
+          <w:kern w:val="0"/>
+          <w:sz w:val="24"/>
+          <w:szCs w:val="24"/>
+        </w:rPr>
+        <w:t>SpearmanrResult</w:t>
+      </w:r>
+      <w:proofErr w:type="spellEnd"/>
+      <w:r>
+        <w:rPr>
+          <w:rFonts w:ascii="Source Code Pro" w:eastAsia="Times New Roman" w:hAnsi="Source Code Pro" w:cs="Courier New"/>
+          <w:color w:val="000000"/>
+          <w:kern w:val="0"/>
+          <w:sz w:val="24"/>
+          <w:szCs w:val="24"/>
+        </w:rPr>
+        <w:t xml:space="preserve">(correlation=0.26029393755750485, </w:t>
+      </w:r>
+      <w:proofErr w:type="spellStart"/>
+      <w:r>
+        <w:rPr>
+          <w:rFonts w:ascii="Source Code Pro" w:eastAsia="Times New Roman" w:hAnsi="Source Code Pro" w:cs="Courier New"/>
+          <w:color w:val="000000"/>
+          <w:kern w:val="0"/>
+          <w:sz w:val="24"/>
+          <w:szCs w:val="24"/>
+        </w:rPr>
+        <w:lastRenderedPageBreak/>
+        <w:t>pvalue</w:t>
+      </w:r>
+      <w:proofErr w:type="spellEnd"/>
+      <w:r>
+        <w:rPr>
+          <w:rFonts w:ascii="Source Code Pro" w:eastAsia="Times New Roman" w:hAnsi="Source Code Pro" w:cs="Courier New"/>
+          <w:color w:val="000000"/>
+          <w:kern w:val="0"/>
+          <w:sz w:val="24"/>
+          <w:szCs w:val="24"/>
+        </w:rPr>
+        <w:t xml:space="preserve">=1.2940871966465393e-12), </w:t>
+      </w:r>
+      <w:proofErr w:type="spellStart"/>
+      <w:r>
+        <w:rPr>
+          <w:rFonts w:ascii="Source Code Pro" w:eastAsia="Times New Roman" w:hAnsi="Source Code Pro" w:cs="Courier New"/>
+          <w:color w:val="000000"/>
+          <w:kern w:val="0"/>
+          <w:sz w:val="24"/>
+          <w:szCs w:val="24"/>
+        </w:rPr>
+        <w:t>sqrt_MSE</w:t>
+      </w:r>
+      <w:proofErr w:type="spellEnd"/>
+      <w:r>
+        <w:rPr>
+          <w:rFonts w:ascii="Source Code Pro" w:eastAsia="Times New Roman" w:hAnsi="Source Code Pro" w:cs="Courier New"/>
+          <w:color w:val="000000"/>
+          <w:kern w:val="0"/>
+          <w:sz w:val="24"/>
+          <w:szCs w:val="24"/>
+        </w:rPr>
+        <w:t>: 1.1555992666529062</w:t>
+      </w:r>
+      <w:r>
+        <w:rPr>
+          <w:rFonts w:ascii="Source Code Pro" w:eastAsia="Times New Roman" w:hAnsi="Source Code Pro" w:cs="Courier New"/>
+          <w:color w:val="000000"/>
+          <w:kern w:val="0"/>
+          <w:sz w:val="24"/>
+          <w:szCs w:val="24"/>
+        </w:rPr>
+        <w:br/>
+        <w:t xml:space="preserve">2015-08-05 19:54:04,695 - </w:t>
+      </w:r>
+      <w:proofErr w:type="spellStart"/>
+      <w:r>
+        <w:rPr>
+          <w:rFonts w:ascii="Source Code Pro" w:eastAsia="Times New Roman" w:hAnsi="Source Code Pro" w:cs="Courier New"/>
+          <w:color w:val="000000"/>
+          <w:kern w:val="0"/>
+          <w:sz w:val="24"/>
+          <w:szCs w:val="24"/>
+        </w:rPr>
+        <w:t>log_manager</w:t>
+      </w:r>
+      <w:proofErr w:type="spellEnd"/>
+      <w:r>
+        <w:rPr>
+          <w:rFonts w:ascii="Source Code Pro" w:eastAsia="Times New Roman" w:hAnsi="Source Code Pro" w:cs="Courier New"/>
+          <w:color w:val="000000"/>
+          <w:kern w:val="0"/>
+          <w:sz w:val="24"/>
+          <w:szCs w:val="24"/>
+        </w:rPr>
+        <w:t xml:space="preserve"> - INFO - </w:t>
+      </w:r>
+      <w:proofErr w:type="spellStart"/>
+      <w:r>
+        <w:rPr>
+          <w:rFonts w:ascii="Source Code Pro" w:eastAsia="Times New Roman" w:hAnsi="Source Code Pro" w:cs="Courier New"/>
+          <w:color w:val="000000"/>
+          <w:kern w:val="0"/>
+          <w:sz w:val="24"/>
+          <w:szCs w:val="24"/>
+        </w:rPr>
+        <w:t>tf_geo</w:t>
+      </w:r>
+      <w:proofErr w:type="spellEnd"/>
+      <w:r>
+        <w:rPr>
+          <w:rFonts w:ascii="Source Code Pro" w:eastAsia="Times New Roman" w:hAnsi="Source Code Pro" w:cs="Courier New"/>
+          <w:color w:val="000000"/>
+          <w:kern w:val="0"/>
+          <w:sz w:val="24"/>
+          <w:szCs w:val="24"/>
+        </w:rPr>
+        <w:br/>
+        <w:t xml:space="preserve">2015-08-05 19:54:25,298 - </w:t>
+      </w:r>
+      <w:proofErr w:type="spellStart"/>
+      <w:r>
+        <w:rPr>
+          <w:rFonts w:ascii="Source Code Pro" w:eastAsia="Times New Roman" w:hAnsi="Source Code Pro" w:cs="Courier New"/>
+          <w:color w:val="000000"/>
+          <w:kern w:val="0"/>
+          <w:sz w:val="24"/>
+          <w:szCs w:val="24"/>
+        </w:rPr>
+        <w:t>log_manager</w:t>
+      </w:r>
+      <w:proofErr w:type="spellEnd"/>
+      <w:r>
+        <w:rPr>
+          <w:rFonts w:ascii="Source Code Pro" w:eastAsia="Times New Roman" w:hAnsi="Source Code Pro" w:cs="Courier New"/>
+          <w:color w:val="000000"/>
+          <w:kern w:val="0"/>
+          <w:sz w:val="24"/>
+          <w:szCs w:val="24"/>
+        </w:rPr>
+        <w:t xml:space="preserve"> - INFO - valence</w:t>
+      </w:r>
+      <w:r>
+        <w:rPr>
+          <w:rFonts w:ascii="Source Code Pro" w:eastAsia="Times New Roman" w:hAnsi="Source Code Pro" w:cs="Courier New"/>
+          <w:color w:val="000000"/>
+          <w:kern w:val="0"/>
+          <w:sz w:val="24"/>
+          <w:szCs w:val="24"/>
+        </w:rPr>
+        <w:br/>
+        <w:t xml:space="preserve">2015-08-05 19:54:25,301 - </w:t>
+      </w:r>
+      <w:proofErr w:type="spellStart"/>
+      <w:r>
+        <w:rPr>
+          <w:rFonts w:ascii="Source Code Pro" w:eastAsia="Times New Roman" w:hAnsi="Source Code Pro" w:cs="Courier New"/>
+          <w:color w:val="000000"/>
+          <w:kern w:val="0"/>
+          <w:sz w:val="24"/>
+          <w:szCs w:val="24"/>
+        </w:rPr>
+        <w:t>log_manager</w:t>
+      </w:r>
+      <w:proofErr w:type="spellEnd"/>
+      <w:r>
+        <w:rPr>
+          <w:rFonts w:ascii="Source Code Pro" w:eastAsia="Times New Roman" w:hAnsi="Source Code Pro" w:cs="Courier New"/>
+          <w:color w:val="000000"/>
+          <w:kern w:val="0"/>
+          <w:sz w:val="24"/>
+          <w:szCs w:val="24"/>
+        </w:rPr>
+        <w:t xml:space="preserve"> - INFO - MSE: 2.28894883147, MAE: 1.26621291989, </w:t>
+      </w:r>
+      <w:proofErr w:type="spellStart"/>
+      <w:r>
+        <w:rPr>
+          <w:rFonts w:ascii="Source Code Pro" w:eastAsia="Times New Roman" w:hAnsi="Source Code Pro" w:cs="Courier New"/>
+          <w:color w:val="000000"/>
+          <w:kern w:val="0"/>
+          <w:sz w:val="24"/>
+          <w:szCs w:val="24"/>
+        </w:rPr>
+        <w:t>Pearson_r</w:t>
+      </w:r>
+      <w:proofErr w:type="spellEnd"/>
+      <w:r>
+        <w:rPr>
+          <w:rFonts w:ascii="Source Code Pro" w:eastAsia="Times New Roman" w:hAnsi="Source Code Pro" w:cs="Courier New"/>
+          <w:color w:val="000000"/>
+          <w:kern w:val="0"/>
+          <w:sz w:val="24"/>
+          <w:szCs w:val="24"/>
+        </w:rPr>
+        <w:t xml:space="preserve">: (0.54036642812936386, 7.9879495999406697e-56), R2: 0.220376964679, </w:t>
+      </w:r>
+      <w:proofErr w:type="spellStart"/>
+      <w:r>
+        <w:rPr>
+          <w:rFonts w:ascii="Source Code Pro" w:eastAsia="Times New Roman" w:hAnsi="Source Code Pro" w:cs="Courier New"/>
+          <w:color w:val="000000"/>
+          <w:kern w:val="0"/>
+          <w:sz w:val="24"/>
+          <w:szCs w:val="24"/>
+        </w:rPr>
+        <w:t>Spearman_r</w:t>
+      </w:r>
+      <w:proofErr w:type="spellEnd"/>
+      <w:r>
+        <w:rPr>
+          <w:rFonts w:ascii="Source Code Pro" w:eastAsia="Times New Roman" w:hAnsi="Source Code Pro" w:cs="Courier New"/>
+          <w:color w:val="000000"/>
+          <w:kern w:val="0"/>
+          <w:sz w:val="24"/>
+          <w:szCs w:val="24"/>
+        </w:rPr>
+        <w:t xml:space="preserve">: </w:t>
+      </w:r>
+      <w:proofErr w:type="spellStart"/>
+      <w:r>
+        <w:rPr>
+          <w:rFonts w:ascii="Source Code Pro" w:eastAsia="Times New Roman" w:hAnsi="Source Code Pro" w:cs="Courier New"/>
+          <w:color w:val="000000"/>
+          <w:kern w:val="0"/>
+          <w:sz w:val="24"/>
+          <w:szCs w:val="24"/>
+        </w:rPr>
+        <w:t>SpearmanrResult</w:t>
+      </w:r>
+      <w:proofErr w:type="spellEnd"/>
+      <w:r>
+        <w:rPr>
+          <w:rFonts w:ascii="Source Code Pro" w:eastAsia="Times New Roman" w:hAnsi="Source Code Pro" w:cs="Courier New"/>
+          <w:color w:val="000000"/>
+          <w:kern w:val="0"/>
+          <w:sz w:val="24"/>
+          <w:szCs w:val="24"/>
+        </w:rPr>
+        <w:t xml:space="preserve">(correlation=0.57477649190870228, </w:t>
+      </w:r>
+      <w:proofErr w:type="spellStart"/>
+      <w:r>
+        <w:rPr>
+          <w:rFonts w:ascii="Source Code Pro" w:eastAsia="Times New Roman" w:hAnsi="Source Code Pro" w:cs="Courier New"/>
+          <w:color w:val="000000"/>
+          <w:kern w:val="0"/>
+          <w:sz w:val="24"/>
+          <w:szCs w:val="24"/>
+        </w:rPr>
+        <w:t>pvalue</w:t>
+      </w:r>
+      <w:proofErr w:type="spellEnd"/>
+      <w:r>
+        <w:rPr>
+          <w:rFonts w:ascii="Source Code Pro" w:eastAsia="Times New Roman" w:hAnsi="Source Code Pro" w:cs="Courier New"/>
+          <w:color w:val="000000"/>
+          <w:kern w:val="0"/>
+          <w:sz w:val="24"/>
+          <w:szCs w:val="24"/>
+        </w:rPr>
+        <w:t xml:space="preserve">=1.5424296865289503e-64), </w:t>
+      </w:r>
+      <w:proofErr w:type="spellStart"/>
+      <w:r>
+        <w:rPr>
+          <w:rFonts w:ascii="Source Code Pro" w:eastAsia="Times New Roman" w:hAnsi="Source Code Pro" w:cs="Courier New"/>
+          <w:color w:val="000000"/>
+          <w:kern w:val="0"/>
+          <w:sz w:val="24"/>
+          <w:szCs w:val="24"/>
+        </w:rPr>
+        <w:t>sqrt_MSE</w:t>
+      </w:r>
+      <w:proofErr w:type="spellEnd"/>
+      <w:r>
+        <w:rPr>
+          <w:rFonts w:ascii="Source Code Pro" w:eastAsia="Times New Roman" w:hAnsi="Source Code Pro" w:cs="Courier New"/>
+          <w:color w:val="000000"/>
+          <w:kern w:val="0"/>
+          <w:sz w:val="24"/>
+          <w:szCs w:val="24"/>
+        </w:rPr>
+        <w:t>: 1.5129272393195194</w:t>
+      </w:r>
+      <w:r>
+        <w:rPr>
+          <w:rFonts w:ascii="Source Code Pro" w:eastAsia="Times New Roman" w:hAnsi="Source Code Pro" w:cs="Courier New"/>
+          <w:color w:val="000000"/>
+          <w:kern w:val="0"/>
+          <w:sz w:val="24"/>
+          <w:szCs w:val="24"/>
+        </w:rPr>
+        <w:br/>
+        <w:t xml:space="preserve">2015-08-05 19:54:25,306 - </w:t>
+      </w:r>
+      <w:proofErr w:type="spellStart"/>
+      <w:r>
+        <w:rPr>
+          <w:rFonts w:ascii="Source Code Pro" w:eastAsia="Times New Roman" w:hAnsi="Source Code Pro" w:cs="Courier New"/>
+          <w:color w:val="000000"/>
+          <w:kern w:val="0"/>
+          <w:sz w:val="24"/>
+          <w:szCs w:val="24"/>
+        </w:rPr>
+        <w:t>log_manager</w:t>
+      </w:r>
+      <w:proofErr w:type="spellEnd"/>
+      <w:r>
+        <w:rPr>
+          <w:rFonts w:ascii="Source Code Pro" w:eastAsia="Times New Roman" w:hAnsi="Source Code Pro" w:cs="Courier New"/>
+          <w:color w:val="000000"/>
+          <w:kern w:val="0"/>
+          <w:sz w:val="24"/>
+          <w:szCs w:val="24"/>
+        </w:rPr>
+        <w:t xml:space="preserve"> - INFO - arousal</w:t>
+      </w:r>
+      <w:r>
+        <w:rPr>
+          <w:rFonts w:ascii="Source Code Pro" w:eastAsia="Times New Roman" w:hAnsi="Source Code Pro" w:cs="Courier New"/>
+          <w:color w:val="000000"/>
+          <w:kern w:val="0"/>
+          <w:sz w:val="24"/>
+          <w:szCs w:val="24"/>
+        </w:rPr>
+        <w:br/>
+        <w:t xml:space="preserve">2015-08-05 19:54:25,309 - </w:t>
+      </w:r>
+      <w:proofErr w:type="spellStart"/>
+      <w:r>
+        <w:rPr>
+          <w:rFonts w:ascii="Source Code Pro" w:eastAsia="Times New Roman" w:hAnsi="Source Code Pro" w:cs="Courier New"/>
+          <w:color w:val="000000"/>
+          <w:kern w:val="0"/>
+          <w:sz w:val="24"/>
+          <w:szCs w:val="24"/>
+        </w:rPr>
+        <w:t>log_manager</w:t>
+      </w:r>
+      <w:proofErr w:type="spellEnd"/>
+      <w:r>
+        <w:rPr>
+          <w:rFonts w:ascii="Source Code Pro" w:eastAsia="Times New Roman" w:hAnsi="Source Code Pro" w:cs="Courier New"/>
+          <w:color w:val="000000"/>
+          <w:kern w:val="0"/>
+          <w:sz w:val="24"/>
+          <w:szCs w:val="24"/>
+        </w:rPr>
+        <w:t xml:space="preserve"> - INFO - MSE: 1.33871331988, MAE: 0.923531636831, </w:t>
+      </w:r>
+      <w:proofErr w:type="spellStart"/>
+      <w:r>
+        <w:rPr>
+          <w:rFonts w:ascii="Source Code Pro" w:eastAsia="Times New Roman" w:hAnsi="Source Code Pro" w:cs="Courier New"/>
+          <w:color w:val="000000"/>
+          <w:kern w:val="0"/>
+          <w:sz w:val="24"/>
+          <w:szCs w:val="24"/>
+        </w:rPr>
+        <w:t>Pearson_r</w:t>
+      </w:r>
+      <w:proofErr w:type="spellEnd"/>
+      <w:r>
+        <w:rPr>
+          <w:rFonts w:ascii="Source Code Pro" w:eastAsia="Times New Roman" w:hAnsi="Source Code Pro" w:cs="Courier New"/>
+          <w:color w:val="000000"/>
+          <w:kern w:val="0"/>
+          <w:sz w:val="24"/>
+          <w:szCs w:val="24"/>
+        </w:rPr>
+        <w:t xml:space="preserve">: (0.25897818211302415, 1.6916314360784848e-12), R2: 0.0531991082365, </w:t>
+      </w:r>
+      <w:proofErr w:type="spellStart"/>
+      <w:r>
+        <w:rPr>
+          <w:rFonts w:ascii="Source Code Pro" w:eastAsia="Times New Roman" w:hAnsi="Source Code Pro" w:cs="Courier New"/>
+          <w:color w:val="000000"/>
+          <w:kern w:val="0"/>
+          <w:sz w:val="24"/>
+          <w:szCs w:val="24"/>
+        </w:rPr>
+        <w:t>Spearman_r</w:t>
+      </w:r>
+      <w:proofErr w:type="spellEnd"/>
+      <w:r>
+        <w:rPr>
+          <w:rFonts w:ascii="Source Code Pro" w:eastAsia="Times New Roman" w:hAnsi="Source Code Pro" w:cs="Courier New"/>
+          <w:color w:val="000000"/>
+          <w:kern w:val="0"/>
+          <w:sz w:val="24"/>
+          <w:szCs w:val="24"/>
+        </w:rPr>
+        <w:t xml:space="preserve">: </w:t>
+      </w:r>
+      <w:proofErr w:type="spellStart"/>
+      <w:r>
+        <w:rPr>
+          <w:rFonts w:ascii="Source Code Pro" w:eastAsia="Times New Roman" w:hAnsi="Source Code Pro" w:cs="Courier New"/>
+          <w:color w:val="000000"/>
+          <w:kern w:val="0"/>
+          <w:sz w:val="24"/>
+          <w:szCs w:val="24"/>
+        </w:rPr>
+        <w:t>SpearmanrResult</w:t>
+      </w:r>
+      <w:proofErr w:type="spellEnd"/>
+      <w:r>
+        <w:rPr>
+          <w:rFonts w:ascii="Source Code Pro" w:eastAsia="Times New Roman" w:hAnsi="Source Code Pro" w:cs="Courier New"/>
+          <w:color w:val="000000"/>
+          <w:kern w:val="0"/>
+          <w:sz w:val="24"/>
+          <w:szCs w:val="24"/>
+        </w:rPr>
+        <w:t xml:space="preserve">(correlation=0.2383027443609676, </w:t>
+      </w:r>
+      <w:proofErr w:type="spellStart"/>
+      <w:r>
+        <w:rPr>
+          <w:rFonts w:ascii="Source Code Pro" w:eastAsia="Times New Roman" w:hAnsi="Source Code Pro" w:cs="Courier New"/>
+          <w:color w:val="000000"/>
+          <w:kern w:val="0"/>
+          <w:sz w:val="24"/>
+          <w:szCs w:val="24"/>
+        </w:rPr>
+        <w:t>pvalue</w:t>
+      </w:r>
+      <w:proofErr w:type="spellEnd"/>
+      <w:r>
+        <w:rPr>
+          <w:rFonts w:ascii="Source Code Pro" w:eastAsia="Times New Roman" w:hAnsi="Source Code Pro" w:cs="Courier New"/>
+          <w:color w:val="000000"/>
+          <w:kern w:val="0"/>
+          <w:sz w:val="24"/>
+          <w:szCs w:val="24"/>
+        </w:rPr>
+        <w:t xml:space="preserve">=9.3715382852655989e-11), </w:t>
+      </w:r>
+      <w:proofErr w:type="spellStart"/>
+      <w:r>
+        <w:rPr>
+          <w:rFonts w:ascii="Source Code Pro" w:eastAsia="Times New Roman" w:hAnsi="Source Code Pro" w:cs="Courier New"/>
+          <w:color w:val="000000"/>
+          <w:kern w:val="0"/>
+          <w:sz w:val="24"/>
+          <w:szCs w:val="24"/>
+        </w:rPr>
+        <w:t>sqrt_MSE</w:t>
+      </w:r>
+      <w:proofErr w:type="spellEnd"/>
+      <w:r>
+        <w:rPr>
+          <w:rFonts w:ascii="Source Code Pro" w:eastAsia="Times New Roman" w:hAnsi="Source Code Pro" w:cs="Courier New"/>
+          <w:color w:val="000000"/>
+          <w:kern w:val="0"/>
+          <w:sz w:val="24"/>
+          <w:szCs w:val="24"/>
+        </w:rPr>
+        <w:t>: 1.1570277956396418</w:t>
+      </w:r>
+    </w:p>
+    <w:p/>
+    <w:p>
+      <w:pPr>
+        <w:rPr>
+          <w:rFonts w:hint="eastAsia"/>
+        </w:rPr>
+      </w:pPr>
+      <w:r>
+        <w:rPr>
+          <w:rFonts w:hint="eastAsia"/>
+        </w:rPr>
+        <w:t>使用回归的方法</w:t>
+      </w:r>
+      <w:bookmarkStart w:id="0" w:name="_GoBack"/>
+      <w:bookmarkEnd w:id="0"/>
     </w:p>
     <w:sectPr>
       <w:pgSz w:w="11906" w:h="16838"/>

</xml_diff>